<commit_message>
Phase 2 document upload
</commit_message>
<xml_diff>
--- a/Minutes.docx
+++ b/Minutes.docx
@@ -25,7 +25,7 @@
         <w:widowControl w:val="0"/>
         <w:numPr>
           <w:ilvl w:val="0"/>
-          <w:numId w:val="1"/>
+          <w:numId w:val="4"/>
         </w:numPr>
         <w:spacing w:line="240" w:lineRule="auto"/>
         <w:ind w:left="720" w:hanging="360"/>
@@ -48,7 +48,7 @@
         <w:widowControl w:val="0"/>
         <w:numPr>
           <w:ilvl w:val="0"/>
-          <w:numId w:val="1"/>
+          <w:numId w:val="4"/>
         </w:numPr>
         <w:spacing w:line="240" w:lineRule="auto"/>
         <w:ind w:left="720" w:hanging="360"/>
@@ -71,7 +71,7 @@
         <w:widowControl w:val="0"/>
         <w:numPr>
           <w:ilvl w:val="0"/>
-          <w:numId w:val="1"/>
+          <w:numId w:val="4"/>
         </w:numPr>
         <w:spacing w:line="240" w:lineRule="auto"/>
         <w:ind w:left="720" w:hanging="360"/>
@@ -146,7 +146,7 @@
         <w:widowControl w:val="0"/>
         <w:numPr>
           <w:ilvl w:val="0"/>
-          <w:numId w:val="3"/>
+          <w:numId w:val="7"/>
         </w:numPr>
         <w:spacing w:line="240" w:lineRule="auto"/>
         <w:ind w:left="720" w:hanging="360"/>
@@ -169,7 +169,7 @@
         <w:widowControl w:val="0"/>
         <w:numPr>
           <w:ilvl w:val="0"/>
-          <w:numId w:val="3"/>
+          <w:numId w:val="7"/>
         </w:numPr>
         <w:spacing w:line="240" w:lineRule="auto"/>
         <w:ind w:left="720" w:hanging="360"/>
@@ -192,7 +192,7 @@
         <w:widowControl w:val="0"/>
         <w:numPr>
           <w:ilvl w:val="0"/>
-          <w:numId w:val="3"/>
+          <w:numId w:val="7"/>
         </w:numPr>
         <w:spacing w:line="240" w:lineRule="auto"/>
         <w:ind w:left="720" w:hanging="360"/>
@@ -232,7 +232,7 @@
       <w:pPr>
         <w:numPr>
           <w:ilvl w:val="0"/>
-          <w:numId w:val="2"/>
+          <w:numId w:val="6"/>
         </w:numPr>
         <w:ind w:left="720" w:hanging="360"/>
         <w:rPr>
@@ -249,6 +249,9 @@
         <w:t xml:space="preserve">Use cases</w:t>
         <w:tab/>
         <w:tab/>
+        <w:tab/>
+        <w:tab/>
+        <w:tab/>
         <w:t xml:space="preserve">x</w:t>
       </w:r>
     </w:p>
@@ -256,7 +259,7 @@
       <w:pPr>
         <w:numPr>
           <w:ilvl w:val="0"/>
-          <w:numId w:val="2"/>
+          <w:numId w:val="6"/>
         </w:numPr>
         <w:ind w:left="720" w:hanging="360"/>
         <w:rPr>
@@ -272,6 +275,8 @@
         </w:rPr>
         <w:t xml:space="preserve">Use Case Diagram</w:t>
         <w:tab/>
+        <w:tab/>
+        <w:tab/>
         <w:t xml:space="preserve">x</w:t>
       </w:r>
     </w:p>
@@ -279,28 +284,30 @@
       <w:pPr>
         <w:numPr>
           <w:ilvl w:val="0"/>
-          <w:numId w:val="2"/>
-        </w:numPr>
-        <w:ind w:left="720" w:hanging="360"/>
-        <w:rPr>
-          <w:sz w:val="28"/>
-          <w:szCs w:val="28"/>
-        </w:rPr>
-      </w:pPr>
-      <w:r>
-        <w:rPr>
-          <w:sz w:val="28"/>
-          <w:szCs w:val="28"/>
-          <w:rtl w:val="0"/>
-        </w:rPr>
-        <w:t xml:space="preserve">Collect our UML class diagram x</w:t>
+          <w:numId w:val="6"/>
+        </w:numPr>
+        <w:ind w:left="720" w:hanging="360"/>
+        <w:rPr>
+          <w:sz w:val="28"/>
+          <w:szCs w:val="28"/>
+        </w:rPr>
+      </w:pPr>
+      <w:r>
+        <w:rPr>
+          <w:sz w:val="28"/>
+          <w:szCs w:val="28"/>
+          <w:rtl w:val="0"/>
+        </w:rPr>
+        <w:t xml:space="preserve">Collect our UML class diagram </w:t>
+        <w:tab/>
+        <w:t xml:space="preserve">x</w:t>
       </w:r>
     </w:p>
     <w:p>
       <w:pPr>
         <w:numPr>
           <w:ilvl w:val="0"/>
-          <w:numId w:val="2"/>
+          <w:numId w:val="6"/>
         </w:numPr>
         <w:ind w:left="720" w:hanging="360"/>
         <w:rPr>
@@ -316,6 +323,9 @@
         </w:rPr>
         <w:t xml:space="preserve">Project schedule</w:t>
         <w:tab/>
+        <w:tab/>
+        <w:tab/>
+        <w:tab/>
         <w:t xml:space="preserve">x</w:t>
       </w:r>
     </w:p>
@@ -323,63 +333,78 @@
       <w:pPr>
         <w:numPr>
           <w:ilvl w:val="0"/>
-          <w:numId w:val="2"/>
-        </w:numPr>
-        <w:ind w:left="720" w:hanging="360"/>
-        <w:rPr>
-          <w:sz w:val="28"/>
-          <w:szCs w:val="28"/>
-        </w:rPr>
-      </w:pPr>
-      <w:r>
-        <w:rPr>
-          <w:sz w:val="28"/>
-          <w:szCs w:val="28"/>
-          <w:rtl w:val="0"/>
-        </w:rPr>
-        <w:t xml:space="preserve">Minutes x</w:t>
+          <w:numId w:val="6"/>
+        </w:numPr>
+        <w:ind w:left="720" w:hanging="360"/>
+        <w:rPr>
+          <w:sz w:val="28"/>
+          <w:szCs w:val="28"/>
+        </w:rPr>
+      </w:pPr>
+      <w:r>
+        <w:rPr>
+          <w:sz w:val="28"/>
+          <w:szCs w:val="28"/>
+          <w:rtl w:val="0"/>
+        </w:rPr>
+        <w:t xml:space="preserve">Minutes </w:t>
+        <w:tab/>
+        <w:tab/>
+        <w:tab/>
+        <w:tab/>
+        <w:tab/>
+        <w:t xml:space="preserve">x</w:t>
       </w:r>
     </w:p>
     <w:p>
       <w:pPr>
         <w:numPr>
           <w:ilvl w:val="0"/>
-          <w:numId w:val="2"/>
-        </w:numPr>
-        <w:ind w:left="720" w:hanging="360"/>
-        <w:rPr>
-          <w:sz w:val="28"/>
-          <w:szCs w:val="28"/>
-        </w:rPr>
-      </w:pPr>
-      <w:r>
-        <w:rPr>
-          <w:sz w:val="28"/>
-          <w:szCs w:val="28"/>
-          <w:rtl w:val="0"/>
-        </w:rPr>
-        <w:t xml:space="preserve">Add everything to GitHub x</w:t>
+          <w:numId w:val="6"/>
+        </w:numPr>
+        <w:ind w:left="720" w:hanging="360"/>
+        <w:rPr>
+          <w:sz w:val="28"/>
+          <w:szCs w:val="28"/>
+        </w:rPr>
+      </w:pPr>
+      <w:r>
+        <w:rPr>
+          <w:sz w:val="28"/>
+          <w:szCs w:val="28"/>
+          <w:rtl w:val="0"/>
+        </w:rPr>
+        <w:t xml:space="preserve">Add everything to GitHub </w:t>
+        <w:tab/>
+        <w:tab/>
+        <w:t xml:space="preserve">x</w:t>
       </w:r>
     </w:p>
     <w:p>
       <w:pPr>
         <w:numPr>
           <w:ilvl w:val="0"/>
-          <w:numId w:val="2"/>
-        </w:numPr>
-        <w:ind w:left="720" w:hanging="360"/>
-        <w:rPr>
-          <w:sz w:val="28"/>
-          <w:szCs w:val="28"/>
-        </w:rPr>
-      </w:pPr>
-      <w:r>
-        <w:rPr>
-          <w:sz w:val="28"/>
-          <w:szCs w:val="28"/>
-          <w:rtl w:val="0"/>
-        </w:rPr>
-        <w:t xml:space="preserve">Submit x</w:t>
+          <w:numId w:val="6"/>
+        </w:numPr>
+        <w:ind w:left="720" w:hanging="360"/>
+        <w:rPr>
+          <w:sz w:val="28"/>
+          <w:szCs w:val="28"/>
+        </w:rPr>
+      </w:pPr>
+      <w:r>
+        <w:rPr>
+          <w:sz w:val="28"/>
+          <w:szCs w:val="28"/>
+          <w:rtl w:val="0"/>
+        </w:rPr>
+        <w:t xml:space="preserve">Submit </w:t>
+        <w:tab/>
+        <w:tab/>
+        <w:tab/>
+        <w:tab/>
+        <w:tab/>
+        <w:t xml:space="preserve">x</w:t>
       </w:r>
     </w:p>
     <w:p>
@@ -715,7 +740,7 @@
         <w:widowControl w:val="0"/>
         <w:numPr>
           <w:ilvl w:val="0"/>
-          <w:numId w:val="4"/>
+          <w:numId w:val="10"/>
         </w:numPr>
         <w:spacing w:line="240" w:lineRule="auto"/>
         <w:ind w:left="720" w:hanging="360"/>
@@ -738,22 +763,22 @@
         <w:widowControl w:val="0"/>
         <w:numPr>
           <w:ilvl w:val="0"/>
-          <w:numId w:val="4"/>
-        </w:numPr>
-        <w:spacing w:line="240" w:lineRule="auto"/>
-        <w:ind w:left="720" w:hanging="360"/>
-        <w:rPr>
-          <w:sz w:val="28"/>
-          <w:szCs w:val="28"/>
-        </w:rPr>
-      </w:pPr>
-      <w:r>
-        <w:rPr>
-          <w:sz w:val="28"/>
-          <w:szCs w:val="28"/>
-          <w:rtl w:val="0"/>
-        </w:rPr>
-        <w:t xml:space="preserve">Breanne Loo: Created User and ATM use cases, ATM UML use case diagram, SRS proofreading</w:t>
+          <w:numId w:val="10"/>
+        </w:numPr>
+        <w:spacing w:line="240" w:lineRule="auto"/>
+        <w:ind w:left="720" w:hanging="360"/>
+        <w:rPr>
+          <w:sz w:val="28"/>
+          <w:szCs w:val="28"/>
+        </w:rPr>
+      </w:pPr>
+      <w:r>
+        <w:rPr>
+          <w:sz w:val="28"/>
+          <w:szCs w:val="28"/>
+          <w:rtl w:val="0"/>
+        </w:rPr>
+        <w:t xml:space="preserve">Breanne Loo: Created User and ATM use cases, ATM uml use case diagram, user and ATM class, SRS proofreading</w:t>
       </w:r>
     </w:p>
     <w:p>
@@ -761,7 +786,7 @@
         <w:widowControl w:val="0"/>
         <w:numPr>
           <w:ilvl w:val="0"/>
-          <w:numId w:val="4"/>
+          <w:numId w:val="10"/>
         </w:numPr>
         <w:spacing w:line="240" w:lineRule="auto"/>
         <w:ind w:left="720" w:hanging="360"/>
@@ -777,6 +802,2319 @@
           <w:rtl w:val="0"/>
         </w:rPr>
         <w:t xml:space="preserve">Daniel Rodriguez: Created two new classes, server and account class, to help close some gaps</w:t>
+      </w:r>
+    </w:p>
+    <w:p>
+      <w:pPr>
+        <w:widowControl w:val="0"/>
+        <w:spacing w:line="240" w:lineRule="auto"/>
+        <w:rPr>
+          <w:sz w:val="28"/>
+          <w:szCs w:val="28"/>
+        </w:rPr>
+      </w:pPr>
+      <w:r>
+        <w:rPr>
+          <w:rtl w:val="0"/>
+        </w:rPr>
+      </w:r>
+    </w:p>
+    <w:p>
+      <w:pPr>
+        <w:widowControl w:val="0"/>
+        <w:spacing w:line="240" w:lineRule="auto"/>
+        <w:rPr>
+          <w:sz w:val="28"/>
+          <w:szCs w:val="28"/>
+        </w:rPr>
+      </w:pPr>
+      <w:r>
+        <w:rPr>
+          <w:sz w:val="28"/>
+          <w:szCs w:val="28"/>
+          <w:rtl w:val="0"/>
+        </w:rPr>
+        <w:t xml:space="preserve">Meeting minutes: Mar 14th, 1.5 hours</w:t>
+      </w:r>
+    </w:p>
+    <w:p>
+      <w:pPr>
+        <w:widowControl w:val="0"/>
+        <w:spacing w:line="240" w:lineRule="auto"/>
+        <w:ind w:left="0" w:firstLine="0"/>
+        <w:rPr>
+          <w:sz w:val="28"/>
+          <w:szCs w:val="28"/>
+        </w:rPr>
+      </w:pPr>
+      <w:r>
+        <w:rPr>
+          <w:sz w:val="28"/>
+          <w:szCs w:val="28"/>
+          <w:rtl w:val="0"/>
+        </w:rPr>
+        <w:t xml:space="preserve">Sungmo Koo: </w:t>
+        <w:tab/>
+        <w:tab/>
+        <w:t xml:space="preserve">See design doc comments</w:t>
+      </w:r>
+    </w:p>
+    <w:p>
+      <w:pPr>
+        <w:widowControl w:val="0"/>
+        <w:spacing w:line="240" w:lineRule="auto"/>
+        <w:ind w:left="0" w:firstLine="0"/>
+        <w:rPr>
+          <w:sz w:val="28"/>
+          <w:szCs w:val="28"/>
+        </w:rPr>
+      </w:pPr>
+      <w:r>
+        <w:rPr>
+          <w:sz w:val="28"/>
+          <w:szCs w:val="28"/>
+          <w:rtl w:val="0"/>
+        </w:rPr>
+        <w:t xml:space="preserve">Breanne Loo: </w:t>
+        <w:tab/>
+        <w:tab/>
+        <w:t xml:space="preserve">See design doc comments</w:t>
+      </w:r>
+    </w:p>
+    <w:p>
+      <w:pPr>
+        <w:widowControl w:val="0"/>
+        <w:spacing w:line="240" w:lineRule="auto"/>
+        <w:ind w:left="0" w:firstLine="0"/>
+        <w:rPr>
+          <w:sz w:val="28"/>
+          <w:szCs w:val="28"/>
+        </w:rPr>
+      </w:pPr>
+      <w:r>
+        <w:rPr>
+          <w:sz w:val="28"/>
+          <w:szCs w:val="28"/>
+          <w:rtl w:val="0"/>
+        </w:rPr>
+        <w:t xml:space="preserve">Daniel Rodriguez: </w:t>
+        <w:tab/>
+        <w:t xml:space="preserve">See design doc comments</w:t>
+      </w:r>
+    </w:p>
+    <w:p>
+      <w:pPr>
+        <w:widowControl w:val="0"/>
+        <w:spacing w:line="240" w:lineRule="auto"/>
+        <w:ind w:left="0" w:firstLine="0"/>
+        <w:rPr>
+          <w:sz w:val="28"/>
+          <w:szCs w:val="28"/>
+        </w:rPr>
+      </w:pPr>
+      <w:r>
+        <w:rPr>
+          <w:sz w:val="28"/>
+          <w:szCs w:val="28"/>
+          <w:rtl w:val="0"/>
+        </w:rPr>
+        <w:t xml:space="preserve">Dongping Guo:</w:t>
+        <w:tab/>
+        <w:tab/>
+        <w:t xml:space="preserve">See design doc comments</w:t>
+      </w:r>
+    </w:p>
+    <w:p>
+      <w:pPr>
+        <w:widowControl w:val="0"/>
+        <w:numPr>
+          <w:ilvl w:val="0"/>
+          <w:numId w:val="1"/>
+        </w:numPr>
+        <w:spacing w:line="240" w:lineRule="auto"/>
+        <w:ind w:left="720" w:hanging="360"/>
+        <w:rPr>
+          <w:sz w:val="28"/>
+          <w:szCs w:val="28"/>
+          <w:u w:val="none"/>
+        </w:rPr>
+      </w:pPr>
+      <w:r>
+        <w:rPr>
+          <w:sz w:val="28"/>
+          <w:szCs w:val="28"/>
+          <w:rtl w:val="0"/>
+        </w:rPr>
+        <w:t xml:space="preserve">Admin to accounts</w:t>
+      </w:r>
+    </w:p>
+    <w:p>
+      <w:pPr>
+        <w:widowControl w:val="0"/>
+        <w:numPr>
+          <w:ilvl w:val="1"/>
+          <w:numId w:val="1"/>
+        </w:numPr>
+        <w:spacing w:line="240" w:lineRule="auto"/>
+        <w:ind w:left="1440" w:hanging="360"/>
+        <w:rPr>
+          <w:sz w:val="28"/>
+          <w:szCs w:val="28"/>
+          <w:u w:val="none"/>
+        </w:rPr>
+      </w:pPr>
+      <w:r>
+        <w:rPr>
+          <w:sz w:val="28"/>
+          <w:szCs w:val="28"/>
+          <w:rtl w:val="0"/>
+        </w:rPr>
+        <w:t xml:space="preserve">Only one admin</w:t>
+      </w:r>
+    </w:p>
+    <w:p>
+      <w:pPr>
+        <w:widowControl w:val="0"/>
+        <w:numPr>
+          <w:ilvl w:val="1"/>
+          <w:numId w:val="1"/>
+        </w:numPr>
+        <w:spacing w:line="240" w:lineRule="auto"/>
+        <w:ind w:left="1440" w:hanging="360"/>
+        <w:rPr>
+          <w:sz w:val="28"/>
+          <w:szCs w:val="28"/>
+          <w:u w:val="none"/>
+        </w:rPr>
+      </w:pPr>
+      <w:r>
+        <w:rPr>
+          <w:sz w:val="28"/>
+          <w:szCs w:val="28"/>
+          <w:rtl w:val="0"/>
+        </w:rPr>
+        <w:t xml:space="preserve">Allow admin transfer between users</w:t>
+      </w:r>
+    </w:p>
+    <w:p>
+      <w:pPr>
+        <w:widowControl w:val="0"/>
+        <w:numPr>
+          <w:ilvl w:val="0"/>
+          <w:numId w:val="1"/>
+        </w:numPr>
+        <w:spacing w:line="240" w:lineRule="auto"/>
+        <w:ind w:left="720" w:hanging="360"/>
+        <w:rPr>
+          <w:sz w:val="28"/>
+          <w:szCs w:val="28"/>
+        </w:rPr>
+      </w:pPr>
+      <w:r>
+        <w:rPr>
+          <w:sz w:val="28"/>
+          <w:szCs w:val="28"/>
+          <w:rtl w:val="0"/>
+        </w:rPr>
+        <w:t xml:space="preserve">Change Pin and add user</w:t>
+      </w:r>
+    </w:p>
+    <w:p>
+      <w:pPr>
+        <w:widowControl w:val="0"/>
+        <w:numPr>
+          <w:ilvl w:val="1"/>
+          <w:numId w:val="1"/>
+        </w:numPr>
+        <w:spacing w:line="240" w:lineRule="auto"/>
+        <w:ind w:left="1440" w:hanging="360"/>
+        <w:rPr>
+          <w:sz w:val="28"/>
+          <w:szCs w:val="28"/>
+        </w:rPr>
+      </w:pPr>
+      <w:r>
+        <w:rPr>
+          <w:sz w:val="28"/>
+          <w:szCs w:val="28"/>
+          <w:rtl w:val="0"/>
+        </w:rPr>
+        <w:t xml:space="preserve">Only one user can access an account at a time</w:t>
+      </w:r>
+    </w:p>
+    <w:p>
+      <w:pPr>
+        <w:widowControl w:val="0"/>
+        <w:numPr>
+          <w:ilvl w:val="1"/>
+          <w:numId w:val="1"/>
+        </w:numPr>
+        <w:spacing w:line="240" w:lineRule="auto"/>
+        <w:ind w:left="1440" w:hanging="360"/>
+        <w:rPr>
+          <w:sz w:val="28"/>
+          <w:szCs w:val="28"/>
+          <w:u w:val="none"/>
+        </w:rPr>
+      </w:pPr>
+      <w:r>
+        <w:rPr>
+          <w:sz w:val="28"/>
+          <w:szCs w:val="28"/>
+          <w:rtl w:val="0"/>
+        </w:rPr>
+        <w:t xml:space="preserve">Only one pin</w:t>
+      </w:r>
+    </w:p>
+    <w:p>
+      <w:pPr>
+        <w:widowControl w:val="0"/>
+        <w:numPr>
+          <w:ilvl w:val="1"/>
+          <w:numId w:val="1"/>
+        </w:numPr>
+        <w:spacing w:line="240" w:lineRule="auto"/>
+        <w:ind w:left="1440" w:hanging="360"/>
+        <w:rPr>
+          <w:sz w:val="28"/>
+          <w:szCs w:val="28"/>
+          <w:u w:val="none"/>
+        </w:rPr>
+      </w:pPr>
+      <w:r>
+        <w:rPr>
+          <w:sz w:val="28"/>
+          <w:szCs w:val="28"/>
+          <w:rtl w:val="0"/>
+        </w:rPr>
+        <w:t xml:space="preserve">Outside conversation for pin change</w:t>
+      </w:r>
+    </w:p>
+    <w:p>
+      <w:pPr>
+        <w:widowControl w:val="0"/>
+        <w:numPr>
+          <w:ilvl w:val="0"/>
+          <w:numId w:val="1"/>
+        </w:numPr>
+        <w:spacing w:line="240" w:lineRule="auto"/>
+        <w:ind w:left="720" w:hanging="360"/>
+        <w:rPr>
+          <w:sz w:val="28"/>
+          <w:szCs w:val="28"/>
+          <w:u w:val="none"/>
+        </w:rPr>
+      </w:pPr>
+      <w:r>
+        <w:rPr>
+          <w:sz w:val="28"/>
+          <w:szCs w:val="28"/>
+          <w:rtl w:val="0"/>
+        </w:rPr>
+        <w:t xml:space="preserve">Choose an account ATM</w:t>
+      </w:r>
+    </w:p>
+    <w:p>
+      <w:pPr>
+        <w:widowControl w:val="0"/>
+        <w:numPr>
+          <w:ilvl w:val="1"/>
+          <w:numId w:val="1"/>
+        </w:numPr>
+        <w:spacing w:line="240" w:lineRule="auto"/>
+        <w:ind w:left="1440" w:hanging="360"/>
+        <w:rPr>
+          <w:sz w:val="28"/>
+          <w:szCs w:val="28"/>
+          <w:u w:val="none"/>
+        </w:rPr>
+      </w:pPr>
+      <w:r>
+        <w:rPr>
+          <w:sz w:val="28"/>
+          <w:szCs w:val="28"/>
+          <w:rtl w:val="0"/>
+        </w:rPr>
+        <w:t xml:space="preserve">When on ATM, ATM will display all your accounts the user owns, then the user will select one, enter pin, then do ATM stuff</w:t>
+      </w:r>
+    </w:p>
+    <w:p>
+      <w:pPr>
+        <w:widowControl w:val="0"/>
+        <w:numPr>
+          <w:ilvl w:val="2"/>
+          <w:numId w:val="1"/>
+        </w:numPr>
+        <w:spacing w:line="240" w:lineRule="auto"/>
+        <w:ind w:left="2160" w:hanging="360"/>
+        <w:rPr>
+          <w:sz w:val="28"/>
+          <w:szCs w:val="28"/>
+          <w:u w:val="none"/>
+        </w:rPr>
+      </w:pPr>
+      <w:r>
+        <w:rPr>
+          <w:sz w:val="28"/>
+          <w:szCs w:val="28"/>
+          <w:rtl w:val="0"/>
+        </w:rPr>
+        <w:t xml:space="preserve">This will work with the “Only one user can access an account at a time” problem on this display</w:t>
+      </w:r>
+    </w:p>
+    <w:p>
+      <w:pPr>
+        <w:widowControl w:val="0"/>
+        <w:numPr>
+          <w:ilvl w:val="0"/>
+          <w:numId w:val="1"/>
+        </w:numPr>
+        <w:spacing w:line="240" w:lineRule="auto"/>
+        <w:ind w:left="720" w:hanging="360"/>
+        <w:rPr>
+          <w:sz w:val="28"/>
+          <w:szCs w:val="28"/>
+          <w:u w:val="none"/>
+        </w:rPr>
+      </w:pPr>
+      <w:r>
+        <w:rPr>
+          <w:sz w:val="28"/>
+          <w:szCs w:val="28"/>
+          <w:rtl w:val="0"/>
+        </w:rPr>
+        <w:t xml:space="preserve">ATM money display</w:t>
+      </w:r>
+    </w:p>
+    <w:p>
+      <w:pPr>
+        <w:widowControl w:val="0"/>
+        <w:numPr>
+          <w:ilvl w:val="1"/>
+          <w:numId w:val="1"/>
+        </w:numPr>
+        <w:spacing w:line="240" w:lineRule="auto"/>
+        <w:ind w:left="1440" w:hanging="360"/>
+        <w:rPr>
+          <w:sz w:val="28"/>
+          <w:szCs w:val="28"/>
+          <w:u w:val="none"/>
+        </w:rPr>
+      </w:pPr>
+      <w:r>
+        <w:rPr>
+          <w:sz w:val="28"/>
+          <w:szCs w:val="28"/>
+          <w:rtl w:val="0"/>
+        </w:rPr>
+        <w:t xml:space="preserve">Button to show whether or not text of account balance is always on display</w:t>
+      </w:r>
+    </w:p>
+    <w:p>
+      <w:pPr>
+        <w:widowControl w:val="0"/>
+        <w:numPr>
+          <w:ilvl w:val="2"/>
+          <w:numId w:val="1"/>
+        </w:numPr>
+        <w:spacing w:line="240" w:lineRule="auto"/>
+        <w:ind w:left="2160" w:hanging="360"/>
+        <w:rPr>
+          <w:sz w:val="28"/>
+          <w:szCs w:val="28"/>
+          <w:u w:val="none"/>
+        </w:rPr>
+      </w:pPr>
+      <w:r>
+        <w:rPr>
+          <w:sz w:val="28"/>
+          <w:szCs w:val="28"/>
+          <w:rtl w:val="0"/>
+        </w:rPr>
+        <w:t xml:space="preserve">Like the view password on other apps</w:t>
+      </w:r>
+    </w:p>
+    <w:p>
+      <w:pPr>
+        <w:widowControl w:val="0"/>
+        <w:numPr>
+          <w:ilvl w:val="0"/>
+          <w:numId w:val="1"/>
+        </w:numPr>
+        <w:spacing w:line="240" w:lineRule="auto"/>
+        <w:ind w:left="720" w:hanging="360"/>
+        <w:rPr>
+          <w:sz w:val="28"/>
+          <w:szCs w:val="28"/>
+          <w:u w:val="none"/>
+        </w:rPr>
+      </w:pPr>
+      <w:r>
+        <w:rPr>
+          <w:sz w:val="28"/>
+          <w:szCs w:val="28"/>
+          <w:rtl w:val="0"/>
+        </w:rPr>
+        <w:t xml:space="preserve">Name format</w:t>
+      </w:r>
+    </w:p>
+    <w:p>
+      <w:pPr>
+        <w:widowControl w:val="0"/>
+        <w:numPr>
+          <w:ilvl w:val="1"/>
+          <w:numId w:val="1"/>
+        </w:numPr>
+        <w:spacing w:line="240" w:lineRule="auto"/>
+        <w:ind w:left="1440" w:hanging="360"/>
+        <w:rPr>
+          <w:sz w:val="28"/>
+          <w:szCs w:val="28"/>
+          <w:u w:val="none"/>
+        </w:rPr>
+      </w:pPr>
+      <w:r>
+        <w:rPr>
+          <w:sz w:val="28"/>
+          <w:szCs w:val="28"/>
+          <w:rtl w:val="0"/>
+        </w:rPr>
+        <w:t xml:space="preserve">Issue: when we transfer we want to verify with account owner name</w:t>
+      </w:r>
+    </w:p>
+    <w:p>
+      <w:pPr>
+        <w:widowControl w:val="0"/>
+        <w:numPr>
+          <w:ilvl w:val="1"/>
+          <w:numId w:val="1"/>
+        </w:numPr>
+        <w:spacing w:line="240" w:lineRule="auto"/>
+        <w:ind w:left="1440" w:hanging="360"/>
+        <w:rPr>
+          <w:sz w:val="28"/>
+          <w:szCs w:val="28"/>
+          <w:u w:val="none"/>
+        </w:rPr>
+      </w:pPr>
+      <w:r>
+        <w:rPr>
+          <w:sz w:val="28"/>
+          <w:szCs w:val="28"/>
+          <w:rtl w:val="0"/>
+        </w:rPr>
+        <w:t xml:space="preserve">When doing a transfer after you put the account # ATM will display the name to verify if you recognize this name</w:t>
+      </w:r>
+    </w:p>
+    <w:p>
+      <w:pPr>
+        <w:widowControl w:val="0"/>
+        <w:numPr>
+          <w:ilvl w:val="1"/>
+          <w:numId w:val="1"/>
+        </w:numPr>
+        <w:spacing w:line="240" w:lineRule="auto"/>
+        <w:ind w:left="1440" w:hanging="360"/>
+        <w:rPr>
+          <w:sz w:val="28"/>
+          <w:szCs w:val="28"/>
+          <w:u w:val="none"/>
+        </w:rPr>
+      </w:pPr>
+      <w:r>
+        <w:rPr>
+          <w:sz w:val="28"/>
+          <w:szCs w:val="28"/>
+          <w:rtl w:val="0"/>
+        </w:rPr>
+        <w:t xml:space="preserve">When a user is creating an account, the system will ask first, middle, last name.</w:t>
+      </w:r>
+    </w:p>
+    <w:p>
+      <w:pPr>
+        <w:widowControl w:val="0"/>
+        <w:numPr>
+          <w:ilvl w:val="2"/>
+          <w:numId w:val="1"/>
+        </w:numPr>
+        <w:spacing w:line="240" w:lineRule="auto"/>
+        <w:ind w:left="2160" w:hanging="360"/>
+        <w:rPr>
+          <w:sz w:val="28"/>
+          <w:szCs w:val="28"/>
+          <w:u w:val="none"/>
+        </w:rPr>
+      </w:pPr>
+      <w:r>
+        <w:rPr>
+          <w:sz w:val="28"/>
+          <w:szCs w:val="28"/>
+          <w:rtl w:val="0"/>
+        </w:rPr>
+        <w:t xml:space="preserve">Empty space in the first letter won’t be accepted.</w:t>
+      </w:r>
+    </w:p>
+    <w:p>
+      <w:pPr>
+        <w:widowControl w:val="0"/>
+        <w:numPr>
+          <w:ilvl w:val="0"/>
+          <w:numId w:val="1"/>
+        </w:numPr>
+        <w:spacing w:line="240" w:lineRule="auto"/>
+        <w:ind w:left="720" w:hanging="360"/>
+        <w:rPr>
+          <w:sz w:val="28"/>
+          <w:szCs w:val="28"/>
+          <w:u w:val="none"/>
+        </w:rPr>
+      </w:pPr>
+      <w:r>
+        <w:rPr>
+          <w:sz w:val="28"/>
+          <w:szCs w:val="28"/>
+          <w:rtl w:val="0"/>
+        </w:rPr>
+        <w:t xml:space="preserve">Interest in saving and Logs?</w:t>
+      </w:r>
+    </w:p>
+    <w:p>
+      <w:pPr>
+        <w:widowControl w:val="0"/>
+        <w:numPr>
+          <w:ilvl w:val="1"/>
+          <w:numId w:val="1"/>
+        </w:numPr>
+        <w:spacing w:line="240" w:lineRule="auto"/>
+        <w:ind w:left="1440" w:hanging="360"/>
+        <w:rPr>
+          <w:sz w:val="28"/>
+          <w:szCs w:val="28"/>
+          <w:u w:val="none"/>
+        </w:rPr>
+      </w:pPr>
+      <w:r>
+        <w:rPr>
+          <w:sz w:val="28"/>
+          <w:szCs w:val="28"/>
+          <w:rtl w:val="0"/>
+        </w:rPr>
+        <w:t xml:space="preserve">Need time?</w:t>
+      </w:r>
+    </w:p>
+    <w:p>
+      <w:pPr>
+        <w:widowControl w:val="0"/>
+        <w:numPr>
+          <w:ilvl w:val="1"/>
+          <w:numId w:val="1"/>
+        </w:numPr>
+        <w:spacing w:line="240" w:lineRule="auto"/>
+        <w:ind w:left="1440" w:hanging="360"/>
+        <w:rPr>
+          <w:sz w:val="28"/>
+          <w:szCs w:val="28"/>
+          <w:u w:val="none"/>
+        </w:rPr>
+      </w:pPr>
+      <w:r>
+        <w:rPr>
+          <w:sz w:val="28"/>
+          <w:szCs w:val="28"/>
+          <w:rtl w:val="0"/>
+        </w:rPr>
+        <w:t xml:space="preserve">Bank statement?</w:t>
+      </w:r>
+    </w:p>
+    <w:p>
+      <w:pPr>
+        <w:widowControl w:val="0"/>
+        <w:numPr>
+          <w:ilvl w:val="1"/>
+          <w:numId w:val="1"/>
+        </w:numPr>
+        <w:spacing w:line="240" w:lineRule="auto"/>
+        <w:ind w:left="1440" w:hanging="360"/>
+        <w:rPr>
+          <w:sz w:val="28"/>
+          <w:szCs w:val="28"/>
+          <w:u w:val="none"/>
+        </w:rPr>
+      </w:pPr>
+      <w:r>
+        <w:rPr>
+          <w:sz w:val="28"/>
+          <w:szCs w:val="28"/>
+          <w:rtl w:val="0"/>
+        </w:rPr>
+        <w:t xml:space="preserve">How does the system log bank information?</w:t>
+      </w:r>
+    </w:p>
+    <w:p>
+      <w:pPr>
+        <w:widowControl w:val="0"/>
+        <w:numPr>
+          <w:ilvl w:val="2"/>
+          <w:numId w:val="1"/>
+        </w:numPr>
+        <w:spacing w:line="240" w:lineRule="auto"/>
+        <w:ind w:left="2160" w:hanging="360"/>
+        <w:rPr>
+          <w:sz w:val="28"/>
+          <w:szCs w:val="28"/>
+          <w:highlight w:val="yellow"/>
+        </w:rPr>
+      </w:pPr>
+      <w:r>
+        <w:rPr>
+          <w:sz w:val="28"/>
+          <w:szCs w:val="28"/>
+          <w:highlight w:val="yellow"/>
+          <w:rtl w:val="0"/>
+        </w:rPr>
+        <w:t xml:space="preserve">Going to ask professor, working on other things to do rn</w:t>
+      </w:r>
+    </w:p>
+    <w:p>
+      <w:pPr>
+        <w:widowControl w:val="0"/>
+        <w:numPr>
+          <w:ilvl w:val="0"/>
+          <w:numId w:val="1"/>
+        </w:numPr>
+        <w:spacing w:line="240" w:lineRule="auto"/>
+        <w:ind w:left="720" w:hanging="360"/>
+        <w:rPr>
+          <w:sz w:val="28"/>
+          <w:szCs w:val="28"/>
+          <w:u w:val="none"/>
+        </w:rPr>
+      </w:pPr>
+      <w:r>
+        <w:rPr>
+          <w:sz w:val="28"/>
+          <w:szCs w:val="28"/>
+          <w:rtl w:val="0"/>
+        </w:rPr>
+        <w:t xml:space="preserve">Teller, what do they do at work?</w:t>
+      </w:r>
+    </w:p>
+    <w:p>
+      <w:pPr>
+        <w:widowControl w:val="0"/>
+        <w:numPr>
+          <w:ilvl w:val="1"/>
+          <w:numId w:val="1"/>
+        </w:numPr>
+        <w:spacing w:line="240" w:lineRule="auto"/>
+        <w:ind w:left="1440" w:hanging="360"/>
+        <w:rPr>
+          <w:sz w:val="28"/>
+          <w:szCs w:val="28"/>
+          <w:u w:val="none"/>
+        </w:rPr>
+      </w:pPr>
+      <w:r>
+        <w:rPr>
+          <w:sz w:val="28"/>
+          <w:szCs w:val="28"/>
+          <w:rtl w:val="0"/>
+        </w:rPr>
+        <w:t xml:space="preserve">Yes and no option</w:t>
+      </w:r>
+    </w:p>
+    <w:p>
+      <w:pPr>
+        <w:widowControl w:val="0"/>
+        <w:numPr>
+          <w:ilvl w:val="1"/>
+          <w:numId w:val="1"/>
+        </w:numPr>
+        <w:spacing w:line="240" w:lineRule="auto"/>
+        <w:ind w:left="1440" w:hanging="360"/>
+        <w:rPr>
+          <w:sz w:val="28"/>
+          <w:szCs w:val="28"/>
+          <w:highlight w:val="yellow"/>
+        </w:rPr>
+      </w:pPr>
+      <w:r>
+        <w:rPr>
+          <w:sz w:val="28"/>
+          <w:szCs w:val="28"/>
+          <w:highlight w:val="yellow"/>
+          <w:rtl w:val="0"/>
+        </w:rPr>
+        <w:t xml:space="preserve">Ask professor</w:t>
+      </w:r>
+    </w:p>
+    <w:p>
+      <w:pPr>
+        <w:widowControl w:val="0"/>
+        <w:spacing w:line="240" w:lineRule="auto"/>
+        <w:ind w:left="0" w:firstLine="0"/>
+        <w:rPr>
+          <w:sz w:val="28"/>
+          <w:szCs w:val="28"/>
+        </w:rPr>
+      </w:pPr>
+      <w:r>
+        <w:rPr>
+          <w:sz w:val="28"/>
+          <w:szCs w:val="28"/>
+        </w:rPr>
+        <w:drawing>
+          <wp:inline distB="114300" distT="114300" distL="114300" distR="114300">
+            <wp:extent cx="7062788" cy="3242114"/>
+            <wp:effectExtent b="25400" l="25400" r="25400" t="25400"/>
+            <wp:docPr id="3" name="image2.jpg"/>
+            <a:graphic>
+              <a:graphicData uri="http://schemas.openxmlformats.org/drawingml/2006/picture">
+                <pic:pic>
+                  <pic:nvPicPr>
+                    <pic:cNvPr id="0" name="image2.jpg"/>
+                    <pic:cNvPicPr preferRelativeResize="0"/>
+                  </pic:nvPicPr>
+                  <pic:blipFill>
+                    <a:blip r:embed="rId6"/>
+                    <a:srcRect b="25694" l="4166" r="3685" t="18040"/>
+                    <a:stretch>
+                      <a:fillRect/>
+                    </a:stretch>
+                  </pic:blipFill>
+                  <pic:spPr>
+                    <a:xfrm>
+                      <a:off x="0" y="0"/>
+                      <a:ext cx="7062788" cy="3242114"/>
+                    </a:xfrm>
+                    <a:prstGeom prst="rect"/>
+                    <a:ln w="25400">
+                      <a:solidFill>
+                        <a:srgbClr val="FF0000"/>
+                      </a:solidFill>
+                      <a:prstDash val="solid"/>
+                    </a:ln>
+                  </pic:spPr>
+                </pic:pic>
+              </a:graphicData>
+            </a:graphic>
+          </wp:inline>
+        </w:drawing>
+      </w:r>
+      <w:r>
+        <w:rPr>
+          <w:rtl w:val="0"/>
+        </w:rPr>
+      </w:r>
+    </w:p>
+    <w:p>
+      <w:pPr>
+        <w:widowControl w:val="0"/>
+        <w:spacing w:line="240" w:lineRule="auto"/>
+        <w:ind w:left="0" w:firstLine="0"/>
+        <w:rPr>
+          <w:sz w:val="28"/>
+          <w:szCs w:val="28"/>
+        </w:rPr>
+      </w:pPr>
+      <w:r>
+        <w:rPr>
+          <w:rtl w:val="0"/>
+        </w:rPr>
+      </w:r>
+    </w:p>
+    <w:p>
+      <w:pPr>
+        <w:widowControl w:val="0"/>
+        <w:spacing w:line="240" w:lineRule="auto"/>
+        <w:rPr>
+          <w:sz w:val="28"/>
+          <w:szCs w:val="28"/>
+        </w:rPr>
+      </w:pPr>
+      <w:r>
+        <w:rPr>
+          <w:rtl w:val="0"/>
+        </w:rPr>
+      </w:r>
+    </w:p>
+    <w:p>
+      <w:pPr>
+        <w:widowControl w:val="0"/>
+        <w:spacing w:line="240" w:lineRule="auto"/>
+        <w:ind w:left="720" w:firstLine="0"/>
+        <w:rPr>
+          <w:sz w:val="28"/>
+          <w:szCs w:val="28"/>
+        </w:rPr>
+      </w:pPr>
+      <w:r>
+        <w:rPr>
+          <w:sz w:val="28"/>
+          <w:szCs w:val="28"/>
+        </w:rPr>
+        <w:drawing>
+          <wp:inline distB="114300" distT="114300" distL="114300" distR="114300">
+            <wp:extent cx="6298409" cy="3787279"/>
+            <wp:effectExtent b="25400" l="25400" r="25400" t="25400"/>
+            <wp:docPr id="1" name="image1.jpg"/>
+            <a:graphic>
+              <a:graphicData uri="http://schemas.openxmlformats.org/drawingml/2006/picture">
+                <pic:pic>
+                  <pic:nvPicPr>
+                    <pic:cNvPr id="0" name="image1.jpg"/>
+                    <pic:cNvPicPr preferRelativeResize="0"/>
+                  </pic:nvPicPr>
+                  <pic:blipFill>
+                    <a:blip r:embed="rId7"/>
+                    <a:srcRect b="16907" l="4459" r="7482" t="12432"/>
+                    <a:stretch>
+                      <a:fillRect/>
+                    </a:stretch>
+                  </pic:blipFill>
+                  <pic:spPr>
+                    <a:xfrm>
+                      <a:off x="0" y="0"/>
+                      <a:ext cx="6298409" cy="3787279"/>
+                    </a:xfrm>
+                    <a:prstGeom prst="rect"/>
+                    <a:ln w="25400">
+                      <a:solidFill>
+                        <a:srgbClr val="FF0000"/>
+                      </a:solidFill>
+                      <a:prstDash val="solid"/>
+                    </a:ln>
+                  </pic:spPr>
+                </pic:pic>
+              </a:graphicData>
+            </a:graphic>
+          </wp:inline>
+        </w:drawing>
+      </w:r>
+      <w:r>
+        <w:rPr>
+          <w:rtl w:val="0"/>
+        </w:rPr>
+      </w:r>
+    </w:p>
+    <w:p>
+      <w:pPr>
+        <w:widowControl w:val="0"/>
+        <w:spacing w:line="240" w:lineRule="auto"/>
+        <w:ind w:left="720" w:firstLine="0"/>
+        <w:rPr>
+          <w:sz w:val="28"/>
+          <w:szCs w:val="28"/>
+        </w:rPr>
+      </w:pPr>
+      <w:r>
+        <w:rPr>
+          <w:rtl w:val="0"/>
+        </w:rPr>
+      </w:r>
+    </w:p>
+    <w:p>
+      <w:pPr>
+        <w:widowControl w:val="0"/>
+        <w:spacing w:line="240" w:lineRule="auto"/>
+        <w:rPr>
+          <w:sz w:val="28"/>
+          <w:szCs w:val="28"/>
+        </w:rPr>
+      </w:pPr>
+      <w:r>
+        <w:rPr>
+          <w:rtl w:val="0"/>
+        </w:rPr>
+      </w:r>
+    </w:p>
+    <w:p>
+      <w:pPr>
+        <w:widowControl w:val="0"/>
+        <w:spacing w:line="240" w:lineRule="auto"/>
+        <w:rPr>
+          <w:sz w:val="28"/>
+          <w:szCs w:val="28"/>
+        </w:rPr>
+      </w:pPr>
+      <w:r>
+        <w:rPr>
+          <w:rtl w:val="0"/>
+        </w:rPr>
+      </w:r>
+    </w:p>
+    <w:p>
+      <w:pPr>
+        <w:widowControl w:val="0"/>
+        <w:spacing w:line="240" w:lineRule="auto"/>
+        <w:rPr>
+          <w:sz w:val="28"/>
+          <w:szCs w:val="28"/>
+        </w:rPr>
+      </w:pPr>
+      <w:r>
+        <w:rPr>
+          <w:sz w:val="28"/>
+          <w:szCs w:val="28"/>
+          <w:rtl w:val="0"/>
+        </w:rPr>
+        <w:t xml:space="preserve">* Note logout sends back to login page and add the exit to the login page</w:t>
+      </w:r>
+    </w:p>
+    <w:p>
+      <w:pPr>
+        <w:widowControl w:val="0"/>
+        <w:spacing w:line="240" w:lineRule="auto"/>
+        <w:ind w:left="0" w:firstLine="0"/>
+        <w:rPr>
+          <w:sz w:val="28"/>
+          <w:szCs w:val="28"/>
+        </w:rPr>
+      </w:pPr>
+      <w:r>
+        <w:rPr>
+          <w:rtl w:val="0"/>
+        </w:rPr>
+      </w:r>
+    </w:p>
+    <w:p>
+      <w:pPr>
+        <w:widowControl w:val="0"/>
+        <w:spacing w:line="240" w:lineRule="auto"/>
+        <w:rPr>
+          <w:sz w:val="28"/>
+          <w:szCs w:val="28"/>
+        </w:rPr>
+      </w:pPr>
+      <w:r>
+        <w:rPr>
+          <w:sz w:val="28"/>
+          <w:szCs w:val="28"/>
+          <w:rtl w:val="0"/>
+        </w:rPr>
+        <w:t xml:space="preserve">Meeting minutes: Mar 19th, 0.5 hours</w:t>
+      </w:r>
+    </w:p>
+    <w:p>
+      <w:pPr>
+        <w:widowControl w:val="0"/>
+        <w:spacing w:line="240" w:lineRule="auto"/>
+        <w:rPr>
+          <w:sz w:val="28"/>
+          <w:szCs w:val="28"/>
+        </w:rPr>
+      </w:pPr>
+      <w:r>
+        <w:rPr>
+          <w:sz w:val="28"/>
+          <w:szCs w:val="28"/>
+          <w:rtl w:val="0"/>
+        </w:rPr>
+        <w:t xml:space="preserve">Sungmo Koo: </w:t>
+        <w:tab/>
+        <w:tab/>
+        <w:t xml:space="preserve">See design doc comments</w:t>
+      </w:r>
+    </w:p>
+    <w:p>
+      <w:pPr>
+        <w:widowControl w:val="0"/>
+        <w:spacing w:line="240" w:lineRule="auto"/>
+        <w:rPr>
+          <w:sz w:val="28"/>
+          <w:szCs w:val="28"/>
+        </w:rPr>
+      </w:pPr>
+      <w:r>
+        <w:rPr>
+          <w:sz w:val="28"/>
+          <w:szCs w:val="28"/>
+          <w:rtl w:val="0"/>
+        </w:rPr>
+        <w:t xml:space="preserve">Breanne Loo: </w:t>
+        <w:tab/>
+        <w:tab/>
+        <w:t xml:space="preserve">See design doc comments</w:t>
+      </w:r>
+    </w:p>
+    <w:p>
+      <w:pPr>
+        <w:widowControl w:val="0"/>
+        <w:spacing w:line="240" w:lineRule="auto"/>
+        <w:rPr>
+          <w:sz w:val="28"/>
+          <w:szCs w:val="28"/>
+        </w:rPr>
+      </w:pPr>
+      <w:r>
+        <w:rPr>
+          <w:sz w:val="28"/>
+          <w:szCs w:val="28"/>
+          <w:rtl w:val="0"/>
+        </w:rPr>
+        <w:t xml:space="preserve">Daniel Rodriguez: </w:t>
+        <w:tab/>
+        <w:t xml:space="preserve">See design doc comments</w:t>
+      </w:r>
+    </w:p>
+    <w:p>
+      <w:pPr>
+        <w:widowControl w:val="0"/>
+        <w:spacing w:line="240" w:lineRule="auto"/>
+        <w:rPr>
+          <w:sz w:val="28"/>
+          <w:szCs w:val="28"/>
+        </w:rPr>
+      </w:pPr>
+      <w:r>
+        <w:rPr>
+          <w:sz w:val="28"/>
+          <w:szCs w:val="28"/>
+          <w:rtl w:val="0"/>
+        </w:rPr>
+        <w:t xml:space="preserve">Dongping Guo:</w:t>
+        <w:tab/>
+        <w:tab/>
+        <w:t xml:space="preserve">See design doc comments</w:t>
+      </w:r>
+    </w:p>
+    <w:p>
+      <w:pPr>
+        <w:widowControl w:val="0"/>
+        <w:spacing w:line="240" w:lineRule="auto"/>
+        <w:rPr>
+          <w:sz w:val="28"/>
+          <w:szCs w:val="28"/>
+        </w:rPr>
+      </w:pPr>
+      <w:r>
+        <w:rPr>
+          <w:rtl w:val="0"/>
+        </w:rPr>
+      </w:r>
+    </w:p>
+    <w:p>
+      <w:pPr>
+        <w:widowControl w:val="0"/>
+        <w:numPr>
+          <w:ilvl w:val="0"/>
+          <w:numId w:val="3"/>
+        </w:numPr>
+        <w:spacing w:line="240" w:lineRule="auto"/>
+        <w:ind w:left="720" w:hanging="360"/>
+        <w:rPr>
+          <w:sz w:val="28"/>
+          <w:szCs w:val="28"/>
+          <w:u w:val="none"/>
+        </w:rPr>
+      </w:pPr>
+      <w:r>
+        <w:rPr>
+          <w:sz w:val="28"/>
+          <w:szCs w:val="28"/>
+          <w:rtl w:val="0"/>
+        </w:rPr>
+        <w:t xml:space="preserve">The teller and atm are separate applications</w:t>
+      </w:r>
+    </w:p>
+    <w:p>
+      <w:pPr>
+        <w:widowControl w:val="0"/>
+        <w:numPr>
+          <w:ilvl w:val="0"/>
+          <w:numId w:val="3"/>
+        </w:numPr>
+        <w:spacing w:line="240" w:lineRule="auto"/>
+        <w:ind w:left="720" w:hanging="360"/>
+        <w:rPr>
+          <w:sz w:val="28"/>
+          <w:szCs w:val="28"/>
+          <w:u w:val="none"/>
+        </w:rPr>
+      </w:pPr>
+      <w:r>
+        <w:rPr>
+          <w:sz w:val="28"/>
+          <w:szCs w:val="28"/>
+          <w:rtl w:val="0"/>
+        </w:rPr>
+        <w:t xml:space="preserve">We do not need owner class</w:t>
+      </w:r>
+    </w:p>
+    <w:p>
+      <w:pPr>
+        <w:widowControl w:val="0"/>
+        <w:numPr>
+          <w:ilvl w:val="0"/>
+          <w:numId w:val="3"/>
+        </w:numPr>
+        <w:spacing w:line="240" w:lineRule="auto"/>
+        <w:ind w:left="720" w:hanging="360"/>
+        <w:rPr>
+          <w:sz w:val="28"/>
+          <w:szCs w:val="28"/>
+          <w:u w:val="none"/>
+        </w:rPr>
+      </w:pPr>
+      <w:r>
+        <w:rPr>
+          <w:sz w:val="28"/>
+          <w:szCs w:val="28"/>
+          <w:rtl w:val="0"/>
+        </w:rPr>
+        <w:t xml:space="preserve">Teller Admin</w:t>
+      </w:r>
+    </w:p>
+    <w:p>
+      <w:pPr>
+        <w:widowControl w:val="0"/>
+        <w:numPr>
+          <w:ilvl w:val="1"/>
+          <w:numId w:val="3"/>
+        </w:numPr>
+        <w:spacing w:line="240" w:lineRule="auto"/>
+        <w:ind w:left="1440" w:hanging="360"/>
+        <w:rPr>
+          <w:sz w:val="28"/>
+          <w:szCs w:val="28"/>
+          <w:u w:val="none"/>
+        </w:rPr>
+      </w:pPr>
+      <w:r>
+        <w:rPr>
+          <w:sz w:val="28"/>
+          <w:szCs w:val="28"/>
+          <w:rtl w:val="0"/>
+        </w:rPr>
+        <w:t xml:space="preserve">Admin teller can add and sub other tellers</w:t>
+      </w:r>
+    </w:p>
+    <w:p>
+      <w:pPr>
+        <w:widowControl w:val="0"/>
+        <w:numPr>
+          <w:ilvl w:val="0"/>
+          <w:numId w:val="3"/>
+        </w:numPr>
+        <w:spacing w:line="240" w:lineRule="auto"/>
+        <w:ind w:left="720" w:hanging="360"/>
+        <w:rPr>
+          <w:sz w:val="28"/>
+          <w:szCs w:val="28"/>
+          <w:u w:val="none"/>
+        </w:rPr>
+      </w:pPr>
+      <w:r>
+        <w:rPr>
+          <w:sz w:val="28"/>
+          <w:szCs w:val="28"/>
+          <w:rtl w:val="0"/>
+        </w:rPr>
+        <w:t xml:space="preserve">No longer referencing the previous diagrams (Border in red)</w:t>
+      </w:r>
+    </w:p>
+    <w:p>
+      <w:pPr>
+        <w:widowControl w:val="0"/>
+        <w:numPr>
+          <w:ilvl w:val="0"/>
+          <w:numId w:val="3"/>
+        </w:numPr>
+        <w:spacing w:line="240" w:lineRule="auto"/>
+        <w:ind w:left="720" w:hanging="360"/>
+        <w:rPr>
+          <w:sz w:val="28"/>
+          <w:szCs w:val="28"/>
+          <w:u w:val="none"/>
+        </w:rPr>
+      </w:pPr>
+      <w:r>
+        <w:rPr>
+          <w:sz w:val="28"/>
+          <w:szCs w:val="28"/>
+          <w:rtl w:val="0"/>
+        </w:rPr>
+        <w:t xml:space="preserve">Log transactions on the server and the teller should be able to access them.</w:t>
+      </w:r>
+    </w:p>
+    <w:p>
+      <w:pPr>
+        <w:widowControl w:val="0"/>
+        <w:spacing w:line="240" w:lineRule="auto"/>
+        <w:rPr>
+          <w:sz w:val="28"/>
+          <w:szCs w:val="28"/>
+        </w:rPr>
+      </w:pPr>
+      <w:r>
+        <w:rPr>
+          <w:rtl w:val="0"/>
+        </w:rPr>
+      </w:r>
+    </w:p>
+    <w:p>
+      <w:pPr>
+        <w:widowControl w:val="0"/>
+        <w:spacing w:line="240" w:lineRule="auto"/>
+        <w:rPr>
+          <w:sz w:val="28"/>
+          <w:szCs w:val="28"/>
+        </w:rPr>
+      </w:pPr>
+      <w:r>
+        <w:rPr>
+          <w:rtl w:val="0"/>
+        </w:rPr>
+      </w:r>
+    </w:p>
+    <w:p>
+      <w:pPr>
+        <w:widowControl w:val="0"/>
+        <w:spacing w:line="240" w:lineRule="auto"/>
+        <w:rPr>
+          <w:sz w:val="28"/>
+          <w:szCs w:val="28"/>
+        </w:rPr>
+      </w:pPr>
+      <w:r>
+        <w:rPr>
+          <w:sz w:val="28"/>
+          <w:szCs w:val="28"/>
+          <w:rtl w:val="0"/>
+        </w:rPr>
+        <w:t xml:space="preserve">Meeting minutes: Mar 21th, 2 hours</w:t>
+      </w:r>
+    </w:p>
+    <w:p>
+      <w:pPr>
+        <w:widowControl w:val="0"/>
+        <w:spacing w:line="240" w:lineRule="auto"/>
+        <w:rPr>
+          <w:sz w:val="28"/>
+          <w:szCs w:val="28"/>
+        </w:rPr>
+      </w:pPr>
+      <w:r>
+        <w:rPr>
+          <w:sz w:val="28"/>
+          <w:szCs w:val="28"/>
+          <w:rtl w:val="0"/>
+        </w:rPr>
+        <w:t xml:space="preserve">Sungmo Koo: </w:t>
+        <w:tab/>
+        <w:tab/>
+        <w:t xml:space="preserve">See design doc comments</w:t>
+      </w:r>
+    </w:p>
+    <w:p>
+      <w:pPr>
+        <w:widowControl w:val="0"/>
+        <w:spacing w:line="240" w:lineRule="auto"/>
+        <w:rPr>
+          <w:sz w:val="28"/>
+          <w:szCs w:val="28"/>
+        </w:rPr>
+      </w:pPr>
+      <w:r>
+        <w:rPr>
+          <w:sz w:val="28"/>
+          <w:szCs w:val="28"/>
+          <w:rtl w:val="0"/>
+        </w:rPr>
+        <w:t xml:space="preserve">Breanne Loo: </w:t>
+        <w:tab/>
+        <w:tab/>
+        <w:t xml:space="preserve">See design doc comments</w:t>
+      </w:r>
+    </w:p>
+    <w:p>
+      <w:pPr>
+        <w:widowControl w:val="0"/>
+        <w:spacing w:line="240" w:lineRule="auto"/>
+        <w:rPr>
+          <w:sz w:val="28"/>
+          <w:szCs w:val="28"/>
+        </w:rPr>
+      </w:pPr>
+      <w:r>
+        <w:rPr>
+          <w:sz w:val="28"/>
+          <w:szCs w:val="28"/>
+          <w:rtl w:val="0"/>
+        </w:rPr>
+        <w:t xml:space="preserve">Daniel Rodriguez: </w:t>
+        <w:tab/>
+        <w:t xml:space="preserve">See design doc comments</w:t>
+      </w:r>
+    </w:p>
+    <w:p>
+      <w:pPr>
+        <w:widowControl w:val="0"/>
+        <w:spacing w:line="240" w:lineRule="auto"/>
+        <w:rPr>
+          <w:sz w:val="28"/>
+          <w:szCs w:val="28"/>
+        </w:rPr>
+      </w:pPr>
+      <w:r>
+        <w:rPr>
+          <w:sz w:val="28"/>
+          <w:szCs w:val="28"/>
+          <w:rtl w:val="0"/>
+        </w:rPr>
+        <w:t xml:space="preserve">Dongping Guo:</w:t>
+        <w:tab/>
+        <w:tab/>
+        <w:t xml:space="preserve">See design doc comments</w:t>
+      </w:r>
+    </w:p>
+    <w:p>
+      <w:pPr>
+        <w:widowControl w:val="0"/>
+        <w:spacing w:line="240" w:lineRule="auto"/>
+        <w:rPr>
+          <w:sz w:val="28"/>
+          <w:szCs w:val="28"/>
+        </w:rPr>
+      </w:pPr>
+      <w:r>
+        <w:rPr>
+          <w:rtl w:val="0"/>
+        </w:rPr>
+      </w:r>
+    </w:p>
+    <w:p>
+      <w:pPr>
+        <w:widowControl w:val="0"/>
+        <w:numPr>
+          <w:ilvl w:val="0"/>
+          <w:numId w:val="2"/>
+        </w:numPr>
+        <w:spacing w:line="240" w:lineRule="auto"/>
+        <w:ind w:left="720" w:hanging="360"/>
+        <w:rPr>
+          <w:sz w:val="28"/>
+          <w:szCs w:val="28"/>
+          <w:u w:val="none"/>
+        </w:rPr>
+      </w:pPr>
+      <w:r>
+        <w:rPr>
+          <w:sz w:val="28"/>
+          <w:szCs w:val="28"/>
+          <w:rtl w:val="0"/>
+        </w:rPr>
+        <w:t xml:space="preserve">Delete teller security code</w:t>
+      </w:r>
+    </w:p>
+    <w:p>
+      <w:pPr>
+        <w:widowControl w:val="0"/>
+        <w:numPr>
+          <w:ilvl w:val="0"/>
+          <w:numId w:val="2"/>
+        </w:numPr>
+        <w:spacing w:line="240" w:lineRule="auto"/>
+        <w:ind w:left="720" w:hanging="360"/>
+        <w:rPr>
+          <w:sz w:val="28"/>
+          <w:szCs w:val="28"/>
+          <w:u w:val="none"/>
+        </w:rPr>
+      </w:pPr>
+      <w:r>
+        <w:rPr>
+          <w:sz w:val="28"/>
+          <w:szCs w:val="28"/>
+          <w:rtl w:val="0"/>
+        </w:rPr>
+        <w:t xml:space="preserve">Delete account, Add user, delete user, Transfer admin, change pin, can only show accounts that the user is admin to</w:t>
+      </w:r>
+    </w:p>
+    <w:p>
+      <w:pPr>
+        <w:widowControl w:val="0"/>
+        <w:numPr>
+          <w:ilvl w:val="1"/>
+          <w:numId w:val="2"/>
+        </w:numPr>
+        <w:spacing w:line="240" w:lineRule="auto"/>
+        <w:ind w:left="1440" w:hanging="360"/>
+        <w:rPr>
+          <w:sz w:val="28"/>
+          <w:szCs w:val="28"/>
+          <w:u w:val="none"/>
+        </w:rPr>
+      </w:pPr>
+      <w:r>
+        <w:rPr>
+          <w:sz w:val="28"/>
+          <w:szCs w:val="28"/>
+          <w:rtl w:val="0"/>
+        </w:rPr>
+        <w:t xml:space="preserve">Must ask for pin for all the functions listed above (except create account)</w:t>
+      </w:r>
+    </w:p>
+    <w:p>
+      <w:pPr>
+        <w:widowControl w:val="0"/>
+        <w:numPr>
+          <w:ilvl w:val="0"/>
+          <w:numId w:val="2"/>
+        </w:numPr>
+        <w:spacing w:line="240" w:lineRule="auto"/>
+        <w:ind w:left="720" w:hanging="360"/>
+        <w:rPr>
+          <w:sz w:val="28"/>
+          <w:szCs w:val="28"/>
+          <w:u w:val="none"/>
+        </w:rPr>
+      </w:pPr>
+      <w:r>
+        <w:rPr>
+          <w:sz w:val="28"/>
+          <w:szCs w:val="28"/>
+          <w:rtl w:val="0"/>
+        </w:rPr>
+        <w:t xml:space="preserve">Admin teller has additional function of add teller, delete teller, and print logs</w:t>
+      </w:r>
+    </w:p>
+    <w:p>
+      <w:pPr>
+        <w:widowControl w:val="0"/>
+        <w:numPr>
+          <w:ilvl w:val="1"/>
+          <w:numId w:val="2"/>
+        </w:numPr>
+        <w:spacing w:line="240" w:lineRule="auto"/>
+        <w:ind w:left="1440" w:hanging="360"/>
+        <w:rPr>
+          <w:sz w:val="28"/>
+          <w:szCs w:val="28"/>
+          <w:u w:val="none"/>
+        </w:rPr>
+      </w:pPr>
+      <w:r>
+        <w:rPr>
+          <w:sz w:val="28"/>
+          <w:szCs w:val="28"/>
+          <w:rtl w:val="0"/>
+        </w:rPr>
+        <w:t xml:space="preserve">Status of teller will be shown on teller main page (the one after login)</w:t>
+      </w:r>
+    </w:p>
+    <w:p>
+      <w:pPr>
+        <w:widowControl w:val="0"/>
+        <w:numPr>
+          <w:ilvl w:val="0"/>
+          <w:numId w:val="2"/>
+        </w:numPr>
+        <w:spacing w:line="240" w:lineRule="auto"/>
+        <w:ind w:left="720" w:hanging="360"/>
+        <w:rPr>
+          <w:sz w:val="28"/>
+          <w:szCs w:val="28"/>
+          <w:u w:val="none"/>
+        </w:rPr>
+      </w:pPr>
+      <w:r>
+        <w:rPr>
+          <w:sz w:val="28"/>
+          <w:szCs w:val="28"/>
+          <w:rtl w:val="0"/>
+        </w:rPr>
+        <w:t xml:space="preserve">Before Mar 25 finish up the documents</w:t>
+      </w:r>
+    </w:p>
+    <w:p>
+      <w:pPr>
+        <w:widowControl w:val="0"/>
+        <w:spacing w:line="240" w:lineRule="auto"/>
+        <w:ind w:left="0" w:hanging="630"/>
+        <w:jc w:val="center"/>
+        <w:rPr>
+          <w:sz w:val="28"/>
+          <w:szCs w:val="28"/>
+        </w:rPr>
+      </w:pPr>
+      <w:r>
+        <w:rPr>
+          <w:sz w:val="28"/>
+          <w:szCs w:val="28"/>
+        </w:rPr>
+        <w:drawing>
+          <wp:inline distB="114300" distT="114300" distL="114300" distR="114300">
+            <wp:extent cx="7027545" cy="3395663"/>
+            <wp:effectExtent b="0" l="0" r="0" t="0"/>
+            <wp:docPr id="2" name="image3.jpg"/>
+            <a:graphic>
+              <a:graphicData uri="http://schemas.openxmlformats.org/drawingml/2006/picture">
+                <pic:pic>
+                  <pic:nvPicPr>
+                    <pic:cNvPr id="0" name="image3.jpg"/>
+                    <pic:cNvPicPr preferRelativeResize="0"/>
+                  </pic:nvPicPr>
+                  <pic:blipFill>
+                    <a:blip r:embed="rId8"/>
+                    <a:srcRect b="14102" l="0" r="0" t="21581"/>
+                    <a:stretch>
+                      <a:fillRect/>
+                    </a:stretch>
+                  </pic:blipFill>
+                  <pic:spPr>
+                    <a:xfrm>
+                      <a:off x="0" y="0"/>
+                      <a:ext cx="7027545" cy="3395663"/>
+                    </a:xfrm>
+                    <a:prstGeom prst="rect"/>
+                    <a:ln/>
+                  </pic:spPr>
+                </pic:pic>
+              </a:graphicData>
+            </a:graphic>
+          </wp:inline>
+        </w:drawing>
+      </w:r>
+      <w:r>
+        <w:rPr>
+          <w:rtl w:val="0"/>
+        </w:rPr>
+      </w:r>
+    </w:p>
+    <w:p>
+      <w:pPr>
+        <w:widowControl w:val="0"/>
+        <w:spacing w:line="240" w:lineRule="auto"/>
+        <w:ind w:left="0" w:hanging="630"/>
+        <w:jc w:val="center"/>
+        <w:rPr>
+          <w:sz w:val="28"/>
+          <w:szCs w:val="28"/>
+        </w:rPr>
+      </w:pPr>
+      <w:r>
+        <w:rPr>
+          <w:rtl w:val="0"/>
+        </w:rPr>
+      </w:r>
+    </w:p>
+    <w:p>
+      <w:pPr>
+        <w:widowControl w:val="0"/>
+        <w:spacing w:line="240" w:lineRule="auto"/>
+        <w:ind w:left="0" w:hanging="630"/>
+        <w:jc w:val="left"/>
+        <w:rPr>
+          <w:sz w:val="28"/>
+          <w:szCs w:val="28"/>
+        </w:rPr>
+      </w:pPr>
+      <w:r>
+        <w:rPr>
+          <w:rtl w:val="0"/>
+        </w:rPr>
+      </w:r>
+    </w:p>
+    <w:p>
+      <w:pPr>
+        <w:widowControl w:val="0"/>
+        <w:spacing w:line="240" w:lineRule="auto"/>
+        <w:ind w:left="0" w:hanging="630"/>
+        <w:jc w:val="left"/>
+        <w:rPr>
+          <w:sz w:val="28"/>
+          <w:szCs w:val="28"/>
+        </w:rPr>
+      </w:pPr>
+      <w:r>
+        <w:rPr>
+          <w:rtl w:val="0"/>
+        </w:rPr>
+      </w:r>
+    </w:p>
+    <w:p>
+      <w:pPr>
+        <w:widowControl w:val="0"/>
+        <w:spacing w:line="240" w:lineRule="auto"/>
+        <w:rPr>
+          <w:sz w:val="28"/>
+          <w:szCs w:val="28"/>
+        </w:rPr>
+      </w:pPr>
+      <w:r>
+        <w:rPr>
+          <w:sz w:val="28"/>
+          <w:szCs w:val="28"/>
+          <w:rtl w:val="0"/>
+        </w:rPr>
+        <w:t xml:space="preserve">Meeting minutes: Mar 26th, 2 hours</w:t>
+      </w:r>
+    </w:p>
+    <w:p>
+      <w:pPr>
+        <w:widowControl w:val="0"/>
+        <w:spacing w:line="240" w:lineRule="auto"/>
+        <w:rPr>
+          <w:sz w:val="28"/>
+          <w:szCs w:val="28"/>
+        </w:rPr>
+      </w:pPr>
+      <w:r>
+        <w:rPr>
+          <w:sz w:val="28"/>
+          <w:szCs w:val="28"/>
+          <w:rtl w:val="0"/>
+        </w:rPr>
+        <w:t xml:space="preserve">Sungmo Koo: </w:t>
+        <w:tab/>
+        <w:tab/>
+        <w:t xml:space="preserve">See design doc comments</w:t>
+      </w:r>
+    </w:p>
+    <w:p>
+      <w:pPr>
+        <w:widowControl w:val="0"/>
+        <w:spacing w:line="240" w:lineRule="auto"/>
+        <w:rPr>
+          <w:sz w:val="28"/>
+          <w:szCs w:val="28"/>
+        </w:rPr>
+      </w:pPr>
+      <w:r>
+        <w:rPr>
+          <w:sz w:val="28"/>
+          <w:szCs w:val="28"/>
+          <w:rtl w:val="0"/>
+        </w:rPr>
+        <w:t xml:space="preserve">Breanne Loo: </w:t>
+        <w:tab/>
+        <w:tab/>
+        <w:t xml:space="preserve">See design doc comments</w:t>
+      </w:r>
+    </w:p>
+    <w:p>
+      <w:pPr>
+        <w:widowControl w:val="0"/>
+        <w:spacing w:line="240" w:lineRule="auto"/>
+        <w:rPr>
+          <w:sz w:val="28"/>
+          <w:szCs w:val="28"/>
+        </w:rPr>
+      </w:pPr>
+      <w:r>
+        <w:rPr>
+          <w:sz w:val="28"/>
+          <w:szCs w:val="28"/>
+          <w:rtl w:val="0"/>
+        </w:rPr>
+        <w:t xml:space="preserve">Daniel Rodriguez: </w:t>
+        <w:tab/>
+        <w:t xml:space="preserve">See design doc comments</w:t>
+      </w:r>
+    </w:p>
+    <w:p>
+      <w:pPr>
+        <w:widowControl w:val="0"/>
+        <w:spacing w:line="240" w:lineRule="auto"/>
+        <w:rPr>
+          <w:sz w:val="28"/>
+          <w:szCs w:val="28"/>
+        </w:rPr>
+      </w:pPr>
+      <w:r>
+        <w:rPr>
+          <w:sz w:val="28"/>
+          <w:szCs w:val="28"/>
+          <w:rtl w:val="0"/>
+        </w:rPr>
+        <w:t xml:space="preserve">Dongping Guo:</w:t>
+        <w:tab/>
+        <w:tab/>
+        <w:t xml:space="preserve">See design doc comments</w:t>
+      </w:r>
+    </w:p>
+    <w:p>
+      <w:pPr>
+        <w:widowControl w:val="0"/>
+        <w:numPr>
+          <w:ilvl w:val="0"/>
+          <w:numId w:val="9"/>
+        </w:numPr>
+        <w:spacing w:line="240" w:lineRule="auto"/>
+        <w:ind w:left="720" w:hanging="360"/>
+        <w:rPr>
+          <w:sz w:val="28"/>
+          <w:szCs w:val="28"/>
+          <w:u w:val="none"/>
+        </w:rPr>
+      </w:pPr>
+      <w:r>
+        <w:rPr>
+          <w:sz w:val="28"/>
+          <w:szCs w:val="28"/>
+          <w:rtl w:val="0"/>
+        </w:rPr>
+        <w:t xml:space="preserve">Make google sheet of use cases</w:t>
+      </w:r>
+    </w:p>
+    <w:p>
+      <w:pPr>
+        <w:widowControl w:val="0"/>
+        <w:numPr>
+          <w:ilvl w:val="0"/>
+          <w:numId w:val="9"/>
+        </w:numPr>
+        <w:spacing w:line="240" w:lineRule="auto"/>
+        <w:ind w:left="720" w:hanging="360"/>
+        <w:rPr>
+          <w:sz w:val="28"/>
+          <w:szCs w:val="28"/>
+          <w:u w:val="none"/>
+        </w:rPr>
+      </w:pPr>
+      <w:r>
+        <w:rPr>
+          <w:sz w:val="28"/>
+          <w:szCs w:val="28"/>
+          <w:rtl w:val="0"/>
+        </w:rPr>
+        <w:t xml:space="preserve">Diagrams were discussed </w:t>
+      </w:r>
+    </w:p>
+    <w:p>
+      <w:pPr>
+        <w:widowControl w:val="0"/>
+        <w:numPr>
+          <w:ilvl w:val="0"/>
+          <w:numId w:val="9"/>
+        </w:numPr>
+        <w:spacing w:line="240" w:lineRule="auto"/>
+        <w:ind w:left="720" w:hanging="360"/>
+        <w:rPr>
+          <w:sz w:val="28"/>
+          <w:szCs w:val="28"/>
+          <w:u w:val="none"/>
+        </w:rPr>
+      </w:pPr>
+      <w:r>
+        <w:rPr>
+          <w:sz w:val="28"/>
+          <w:szCs w:val="28"/>
+          <w:rtl w:val="0"/>
+        </w:rPr>
+        <w:t xml:space="preserve">Presentation overview›</w:t>
+      </w:r>
+    </w:p>
+    <w:p>
+      <w:pPr>
+        <w:widowControl w:val="0"/>
+        <w:numPr>
+          <w:ilvl w:val="1"/>
+          <w:numId w:val="9"/>
+        </w:numPr>
+        <w:spacing w:line="240" w:lineRule="auto"/>
+        <w:ind w:left="1440" w:hanging="360"/>
+        <w:rPr>
+          <w:sz w:val="28"/>
+          <w:szCs w:val="28"/>
+          <w:u w:val="none"/>
+        </w:rPr>
+      </w:pPr>
+      <w:r>
+        <w:rPr>
+          <w:sz w:val="28"/>
+          <w:szCs w:val="28"/>
+          <w:rtl w:val="0"/>
+        </w:rPr>
+        <w:t xml:space="preserve">System_Overview</w:t>
+      </w:r>
+    </w:p>
+    <w:p>
+      <w:pPr>
+        <w:widowControl w:val="0"/>
+        <w:numPr>
+          <w:ilvl w:val="1"/>
+          <w:numId w:val="9"/>
+        </w:numPr>
+        <w:spacing w:line="240" w:lineRule="auto"/>
+        <w:ind w:left="1440" w:hanging="360"/>
+        <w:rPr>
+          <w:sz w:val="28"/>
+          <w:szCs w:val="28"/>
+          <w:u w:val="none"/>
+        </w:rPr>
+      </w:pPr>
+      <w:r>
+        <w:rPr>
+          <w:sz w:val="28"/>
+          <w:szCs w:val="28"/>
+          <w:rtl w:val="0"/>
+        </w:rPr>
+        <w:t xml:space="preserve">System UI</w:t>
+      </w:r>
+    </w:p>
+    <w:p>
+      <w:pPr>
+        <w:widowControl w:val="0"/>
+        <w:numPr>
+          <w:ilvl w:val="1"/>
+          <w:numId w:val="9"/>
+        </w:numPr>
+        <w:spacing w:line="240" w:lineRule="auto"/>
+        <w:ind w:left="1440" w:hanging="360"/>
+        <w:rPr>
+          <w:sz w:val="28"/>
+          <w:szCs w:val="28"/>
+          <w:u w:val="none"/>
+        </w:rPr>
+      </w:pPr>
+      <w:r>
+        <w:rPr>
+          <w:sz w:val="28"/>
+          <w:szCs w:val="28"/>
+          <w:rtl w:val="0"/>
+        </w:rPr>
+        <w:t xml:space="preserve">Class Diagram</w:t>
+      </w:r>
+    </w:p>
+    <w:p>
+      <w:pPr>
+        <w:widowControl w:val="0"/>
+        <w:numPr>
+          <w:ilvl w:val="2"/>
+          <w:numId w:val="9"/>
+        </w:numPr>
+        <w:spacing w:line="240" w:lineRule="auto"/>
+        <w:ind w:left="2160" w:hanging="360"/>
+        <w:rPr>
+          <w:sz w:val="28"/>
+          <w:szCs w:val="28"/>
+          <w:u w:val="none"/>
+        </w:rPr>
+      </w:pPr>
+      <w:r>
+        <w:rPr>
+          <w:sz w:val="28"/>
+          <w:szCs w:val="28"/>
+          <w:rtl w:val="0"/>
+        </w:rPr>
+        <w:t xml:space="preserve">Maybe sequence</w:t>
+      </w:r>
+    </w:p>
+    <w:p>
+      <w:pPr>
+        <w:widowControl w:val="0"/>
+        <w:spacing w:line="240" w:lineRule="auto"/>
+        <w:rPr>
+          <w:sz w:val="28"/>
+          <w:szCs w:val="28"/>
+        </w:rPr>
+      </w:pPr>
+      <w:r>
+        <w:rPr>
+          <w:rtl w:val="0"/>
+        </w:rPr>
+      </w:r>
+    </w:p>
+    <w:p>
+      <w:pPr>
+        <w:widowControl w:val="0"/>
+        <w:spacing w:line="240" w:lineRule="auto"/>
+        <w:rPr>
+          <w:sz w:val="28"/>
+          <w:szCs w:val="28"/>
+        </w:rPr>
+      </w:pPr>
+      <w:r>
+        <w:rPr>
+          <w:rtl w:val="0"/>
+        </w:rPr>
+      </w:r>
+    </w:p>
+    <w:p>
+      <w:pPr>
+        <w:widowControl w:val="0"/>
+        <w:spacing w:line="240" w:lineRule="auto"/>
+        <w:rPr>
+          <w:sz w:val="28"/>
+          <w:szCs w:val="28"/>
+        </w:rPr>
+      </w:pPr>
+      <w:r>
+        <w:rPr>
+          <w:sz w:val="28"/>
+          <w:szCs w:val="28"/>
+          <w:rtl w:val="0"/>
+        </w:rPr>
+        <w:t xml:space="preserve">Meeting minutes: Mar 27th, 2 hours</w:t>
+      </w:r>
+    </w:p>
+    <w:p>
+      <w:pPr>
+        <w:widowControl w:val="0"/>
+        <w:spacing w:line="240" w:lineRule="auto"/>
+        <w:rPr>
+          <w:sz w:val="28"/>
+          <w:szCs w:val="28"/>
+        </w:rPr>
+      </w:pPr>
+      <w:r>
+        <w:rPr>
+          <w:sz w:val="28"/>
+          <w:szCs w:val="28"/>
+          <w:rtl w:val="0"/>
+        </w:rPr>
+        <w:t xml:space="preserve">Sungmo Koo: </w:t>
+        <w:tab/>
+        <w:tab/>
+        <w:t xml:space="preserve">See design doc comments</w:t>
+      </w:r>
+    </w:p>
+    <w:p>
+      <w:pPr>
+        <w:widowControl w:val="0"/>
+        <w:spacing w:line="240" w:lineRule="auto"/>
+        <w:rPr>
+          <w:sz w:val="28"/>
+          <w:szCs w:val="28"/>
+        </w:rPr>
+      </w:pPr>
+      <w:r>
+        <w:rPr>
+          <w:sz w:val="28"/>
+          <w:szCs w:val="28"/>
+          <w:rtl w:val="0"/>
+        </w:rPr>
+        <w:t xml:space="preserve">Breanne Loo: </w:t>
+        <w:tab/>
+        <w:tab/>
+        <w:t xml:space="preserve">See design doc comments</w:t>
+      </w:r>
+    </w:p>
+    <w:p>
+      <w:pPr>
+        <w:widowControl w:val="0"/>
+        <w:spacing w:line="240" w:lineRule="auto"/>
+        <w:rPr>
+          <w:sz w:val="28"/>
+          <w:szCs w:val="28"/>
+        </w:rPr>
+      </w:pPr>
+      <w:r>
+        <w:rPr>
+          <w:sz w:val="28"/>
+          <w:szCs w:val="28"/>
+          <w:rtl w:val="0"/>
+        </w:rPr>
+        <w:t xml:space="preserve">Daniel Rodriguez: </w:t>
+        <w:tab/>
+        <w:t xml:space="preserve">See design doc comments</w:t>
+      </w:r>
+    </w:p>
+    <w:p>
+      <w:pPr>
+        <w:widowControl w:val="0"/>
+        <w:spacing w:line="240" w:lineRule="auto"/>
+        <w:rPr>
+          <w:sz w:val="28"/>
+          <w:szCs w:val="28"/>
+        </w:rPr>
+      </w:pPr>
+      <w:r>
+        <w:rPr>
+          <w:sz w:val="28"/>
+          <w:szCs w:val="28"/>
+          <w:rtl w:val="0"/>
+        </w:rPr>
+        <w:t xml:space="preserve">Dongping Guo:</w:t>
+        <w:tab/>
+        <w:tab/>
+        <w:t xml:space="preserve">See design doc comments</w:t>
+      </w:r>
+    </w:p>
+    <w:p>
+      <w:pPr>
+        <w:widowControl w:val="0"/>
+        <w:numPr>
+          <w:ilvl w:val="0"/>
+          <w:numId w:val="8"/>
+        </w:numPr>
+        <w:spacing w:line="240" w:lineRule="auto"/>
+        <w:ind w:left="720" w:hanging="360"/>
+        <w:rPr>
+          <w:sz w:val="28"/>
+          <w:szCs w:val="28"/>
+          <w:u w:val="none"/>
+        </w:rPr>
+      </w:pPr>
+      <w:r>
+        <w:rPr>
+          <w:sz w:val="28"/>
+          <w:szCs w:val="28"/>
+          <w:rtl w:val="0"/>
+        </w:rPr>
+        <w:t xml:space="preserve">Add teller: when add teller, id generated but not entering name. Deleting shows teller name.</w:t>
+      </w:r>
+    </w:p>
+    <w:p>
+      <w:pPr>
+        <w:widowControl w:val="0"/>
+        <w:spacing w:line="240" w:lineRule="auto"/>
+        <w:rPr>
+          <w:sz w:val="28"/>
+          <w:szCs w:val="28"/>
+        </w:rPr>
+      </w:pPr>
+      <w:r>
+        <w:rPr>
+          <w:rtl w:val="0"/>
+        </w:rPr>
+      </w:r>
+    </w:p>
+    <w:p>
+      <w:pPr>
+        <w:widowControl w:val="0"/>
+        <w:spacing w:line="240" w:lineRule="auto"/>
+        <w:rPr>
+          <w:sz w:val="28"/>
+          <w:szCs w:val="28"/>
+        </w:rPr>
+      </w:pPr>
+      <w:r>
+        <w:rPr>
+          <w:sz w:val="28"/>
+          <w:szCs w:val="28"/>
+          <w:rtl w:val="0"/>
+        </w:rPr>
+        <w:t xml:space="preserve">Meeting minutes: Mar 28th, 4 hours</w:t>
+      </w:r>
+    </w:p>
+    <w:p>
+      <w:pPr>
+        <w:widowControl w:val="0"/>
+        <w:spacing w:line="240" w:lineRule="auto"/>
+        <w:rPr>
+          <w:sz w:val="28"/>
+          <w:szCs w:val="28"/>
+        </w:rPr>
+      </w:pPr>
+      <w:r>
+        <w:rPr>
+          <w:sz w:val="28"/>
+          <w:szCs w:val="28"/>
+          <w:rtl w:val="0"/>
+        </w:rPr>
+        <w:t xml:space="preserve">Sungmo Koo: </w:t>
+        <w:tab/>
+        <w:tab/>
+        <w:t xml:space="preserve">See design doc comments</w:t>
+      </w:r>
+    </w:p>
+    <w:p>
+      <w:pPr>
+        <w:widowControl w:val="0"/>
+        <w:spacing w:line="240" w:lineRule="auto"/>
+        <w:rPr>
+          <w:sz w:val="28"/>
+          <w:szCs w:val="28"/>
+        </w:rPr>
+      </w:pPr>
+      <w:r>
+        <w:rPr>
+          <w:sz w:val="28"/>
+          <w:szCs w:val="28"/>
+          <w:rtl w:val="0"/>
+        </w:rPr>
+        <w:t xml:space="preserve">Breanne Loo: </w:t>
+        <w:tab/>
+        <w:tab/>
+        <w:t xml:space="preserve">See design doc comments</w:t>
+      </w:r>
+    </w:p>
+    <w:p>
+      <w:pPr>
+        <w:widowControl w:val="0"/>
+        <w:spacing w:line="240" w:lineRule="auto"/>
+        <w:rPr>
+          <w:sz w:val="28"/>
+          <w:szCs w:val="28"/>
+        </w:rPr>
+      </w:pPr>
+      <w:r>
+        <w:rPr>
+          <w:sz w:val="28"/>
+          <w:szCs w:val="28"/>
+          <w:rtl w:val="0"/>
+        </w:rPr>
+        <w:t xml:space="preserve">Daniel Rodriguez: </w:t>
+        <w:tab/>
+        <w:t xml:space="preserve">See design doc comments</w:t>
+      </w:r>
+    </w:p>
+    <w:p>
+      <w:pPr>
+        <w:widowControl w:val="0"/>
+        <w:spacing w:line="240" w:lineRule="auto"/>
+        <w:rPr>
+          <w:sz w:val="28"/>
+          <w:szCs w:val="28"/>
+        </w:rPr>
+      </w:pPr>
+      <w:r>
+        <w:rPr>
+          <w:sz w:val="28"/>
+          <w:szCs w:val="28"/>
+          <w:rtl w:val="0"/>
+        </w:rPr>
+        <w:t xml:space="preserve">Dongping Guo:</w:t>
+        <w:tab/>
+        <w:tab/>
+        <w:t xml:space="preserve">See design doc comments</w:t>
+      </w:r>
+    </w:p>
+    <w:p>
+      <w:pPr>
+        <w:widowControl w:val="0"/>
+        <w:numPr>
+          <w:ilvl w:val="0"/>
+          <w:numId w:val="5"/>
+        </w:numPr>
+        <w:spacing w:line="240" w:lineRule="auto"/>
+        <w:ind w:left="720" w:hanging="360"/>
+        <w:rPr>
+          <w:sz w:val="28"/>
+          <w:szCs w:val="28"/>
+          <w:u w:val="none"/>
+        </w:rPr>
+      </w:pPr>
+      <w:r>
+        <w:rPr>
+          <w:sz w:val="28"/>
+          <w:szCs w:val="28"/>
+          <w:rtl w:val="0"/>
+        </w:rPr>
+        <w:t xml:space="preserve">Completed design document</w:t>
+      </w:r>
+    </w:p>
+    <w:p>
+      <w:pPr>
+        <w:widowControl w:val="0"/>
+        <w:numPr>
+          <w:ilvl w:val="0"/>
+          <w:numId w:val="5"/>
+        </w:numPr>
+        <w:spacing w:line="240" w:lineRule="auto"/>
+        <w:ind w:left="720" w:hanging="360"/>
+        <w:rPr>
+          <w:sz w:val="28"/>
+          <w:szCs w:val="28"/>
+          <w:u w:val="none"/>
+        </w:rPr>
+      </w:pPr>
+      <w:r>
+        <w:rPr>
+          <w:sz w:val="28"/>
+          <w:szCs w:val="28"/>
+          <w:rtl w:val="0"/>
+        </w:rPr>
+        <w:t xml:space="preserve">Updated SRS with design document</w:t>
+      </w:r>
+    </w:p>
+    <w:p>
+      <w:pPr>
+        <w:widowControl w:val="0"/>
+        <w:numPr>
+          <w:ilvl w:val="0"/>
+          <w:numId w:val="5"/>
+        </w:numPr>
+        <w:spacing w:line="240" w:lineRule="auto"/>
+        <w:ind w:left="720" w:hanging="360"/>
+        <w:rPr>
+          <w:sz w:val="28"/>
+          <w:szCs w:val="28"/>
+          <w:u w:val="none"/>
+        </w:rPr>
+      </w:pPr>
+      <w:r>
+        <w:rPr>
+          <w:sz w:val="28"/>
+          <w:szCs w:val="28"/>
+          <w:rtl w:val="0"/>
+        </w:rPr>
+        <w:t xml:space="preserve">Updated use cases</w:t>
+      </w:r>
+    </w:p>
+    <w:p>
+      <w:pPr>
+        <w:widowControl w:val="0"/>
+        <w:numPr>
+          <w:ilvl w:val="0"/>
+          <w:numId w:val="5"/>
+        </w:numPr>
+        <w:spacing w:line="240" w:lineRule="auto"/>
+        <w:ind w:left="720" w:hanging="360"/>
+        <w:rPr>
+          <w:sz w:val="28"/>
+          <w:szCs w:val="28"/>
+          <w:u w:val="none"/>
+        </w:rPr>
+      </w:pPr>
+      <w:r>
+        <w:rPr>
+          <w:sz w:val="28"/>
+          <w:szCs w:val="28"/>
+          <w:rtl w:val="0"/>
+        </w:rPr>
+        <w:t xml:space="preserve">Presentation was presented</w:t>
+      </w:r>
+    </w:p>
+    <w:p>
+      <w:pPr>
+        <w:widowControl w:val="0"/>
+        <w:numPr>
+          <w:ilvl w:val="0"/>
+          <w:numId w:val="5"/>
+        </w:numPr>
+        <w:spacing w:line="240" w:lineRule="auto"/>
+        <w:ind w:left="720" w:hanging="360"/>
+        <w:rPr>
+          <w:sz w:val="28"/>
+          <w:szCs w:val="28"/>
+          <w:u w:val="none"/>
+        </w:rPr>
+      </w:pPr>
+      <w:r>
+        <w:rPr>
+          <w:sz w:val="28"/>
+          <w:szCs w:val="28"/>
+          <w:rtl w:val="0"/>
+        </w:rPr>
+        <w:t xml:space="preserve">Update design document requirements</w:t>
+      </w:r>
+    </w:p>
+    <w:p>
+      <w:pPr>
+        <w:widowControl w:val="0"/>
+        <w:numPr>
+          <w:ilvl w:val="0"/>
+          <w:numId w:val="5"/>
+        </w:numPr>
+        <w:spacing w:line="240" w:lineRule="auto"/>
+        <w:ind w:left="720" w:hanging="360"/>
+        <w:rPr>
+          <w:sz w:val="28"/>
+          <w:szCs w:val="28"/>
+          <w:u w:val="none"/>
+        </w:rPr>
+      </w:pPr>
+      <w:r>
+        <w:rPr>
+          <w:sz w:val="28"/>
+          <w:szCs w:val="28"/>
+          <w:rtl w:val="0"/>
+        </w:rPr>
+        <w:t xml:space="preserve">Update github</w:t>
       </w:r>
     </w:p>
     <w:sectPr>
@@ -1230,6 +3568,666 @@
       </w:rPr>
     </w:lvl>
   </w:abstractNum>
+  <w:abstractNum w:abstractNumId="5">
+    <w:lvl w:ilvl="0">
+      <w:start w:val="1"/>
+      <w:numFmt w:val="bullet"/>
+      <w:lvlText w:val="●"/>
+      <w:lvlJc w:val="left"/>
+      <w:pPr>
+        <w:ind w:left="720" w:hanging="360"/>
+      </w:pPr>
+      <w:rPr>
+        <w:u w:val="none"/>
+      </w:rPr>
+    </w:lvl>
+    <w:lvl w:ilvl="1">
+      <w:start w:val="1"/>
+      <w:numFmt w:val="bullet"/>
+      <w:lvlText w:val="○"/>
+      <w:lvlJc w:val="left"/>
+      <w:pPr>
+        <w:ind w:left="1440" w:hanging="360"/>
+      </w:pPr>
+      <w:rPr>
+        <w:u w:val="none"/>
+      </w:rPr>
+    </w:lvl>
+    <w:lvl w:ilvl="2">
+      <w:start w:val="1"/>
+      <w:numFmt w:val="bullet"/>
+      <w:lvlText w:val="■"/>
+      <w:lvlJc w:val="left"/>
+      <w:pPr>
+        <w:ind w:left="2160" w:hanging="360"/>
+      </w:pPr>
+      <w:rPr>
+        <w:u w:val="none"/>
+      </w:rPr>
+    </w:lvl>
+    <w:lvl w:ilvl="3">
+      <w:start w:val="1"/>
+      <w:numFmt w:val="bullet"/>
+      <w:lvlText w:val="●"/>
+      <w:lvlJc w:val="left"/>
+      <w:pPr>
+        <w:ind w:left="2880" w:hanging="360"/>
+      </w:pPr>
+      <w:rPr>
+        <w:u w:val="none"/>
+      </w:rPr>
+    </w:lvl>
+    <w:lvl w:ilvl="4">
+      <w:start w:val="1"/>
+      <w:numFmt w:val="bullet"/>
+      <w:lvlText w:val="○"/>
+      <w:lvlJc w:val="left"/>
+      <w:pPr>
+        <w:ind w:left="3600" w:hanging="360"/>
+      </w:pPr>
+      <w:rPr>
+        <w:u w:val="none"/>
+      </w:rPr>
+    </w:lvl>
+    <w:lvl w:ilvl="5">
+      <w:start w:val="1"/>
+      <w:numFmt w:val="bullet"/>
+      <w:lvlText w:val="■"/>
+      <w:lvlJc w:val="left"/>
+      <w:pPr>
+        <w:ind w:left="4320" w:hanging="360"/>
+      </w:pPr>
+      <w:rPr>
+        <w:u w:val="none"/>
+      </w:rPr>
+    </w:lvl>
+    <w:lvl w:ilvl="6">
+      <w:start w:val="1"/>
+      <w:numFmt w:val="bullet"/>
+      <w:lvlText w:val="●"/>
+      <w:lvlJc w:val="left"/>
+      <w:pPr>
+        <w:ind w:left="5040" w:hanging="360"/>
+      </w:pPr>
+      <w:rPr>
+        <w:u w:val="none"/>
+      </w:rPr>
+    </w:lvl>
+    <w:lvl w:ilvl="7">
+      <w:start w:val="1"/>
+      <w:numFmt w:val="bullet"/>
+      <w:lvlText w:val="○"/>
+      <w:lvlJc w:val="left"/>
+      <w:pPr>
+        <w:ind w:left="5760" w:hanging="360"/>
+      </w:pPr>
+      <w:rPr>
+        <w:u w:val="none"/>
+      </w:rPr>
+    </w:lvl>
+    <w:lvl w:ilvl="8">
+      <w:start w:val="1"/>
+      <w:numFmt w:val="bullet"/>
+      <w:lvlText w:val="■"/>
+      <w:lvlJc w:val="left"/>
+      <w:pPr>
+        <w:ind w:left="6480" w:hanging="360"/>
+      </w:pPr>
+      <w:rPr>
+        <w:u w:val="none"/>
+      </w:rPr>
+    </w:lvl>
+  </w:abstractNum>
+  <w:abstractNum w:abstractNumId="6">
+    <w:lvl w:ilvl="0">
+      <w:start w:val="1"/>
+      <w:numFmt w:val="bullet"/>
+      <w:lvlText w:val="●"/>
+      <w:lvlJc w:val="left"/>
+      <w:pPr>
+        <w:ind w:left="720" w:hanging="360"/>
+      </w:pPr>
+      <w:rPr>
+        <w:u w:val="none"/>
+      </w:rPr>
+    </w:lvl>
+    <w:lvl w:ilvl="1">
+      <w:start w:val="1"/>
+      <w:numFmt w:val="bullet"/>
+      <w:lvlText w:val="○"/>
+      <w:lvlJc w:val="left"/>
+      <w:pPr>
+        <w:ind w:left="1440" w:hanging="360"/>
+      </w:pPr>
+      <w:rPr>
+        <w:u w:val="none"/>
+      </w:rPr>
+    </w:lvl>
+    <w:lvl w:ilvl="2">
+      <w:start w:val="1"/>
+      <w:numFmt w:val="bullet"/>
+      <w:lvlText w:val="■"/>
+      <w:lvlJc w:val="left"/>
+      <w:pPr>
+        <w:ind w:left="2160" w:hanging="360"/>
+      </w:pPr>
+      <w:rPr>
+        <w:u w:val="none"/>
+      </w:rPr>
+    </w:lvl>
+    <w:lvl w:ilvl="3">
+      <w:start w:val="1"/>
+      <w:numFmt w:val="bullet"/>
+      <w:lvlText w:val="●"/>
+      <w:lvlJc w:val="left"/>
+      <w:pPr>
+        <w:ind w:left="2880" w:hanging="360"/>
+      </w:pPr>
+      <w:rPr>
+        <w:u w:val="none"/>
+      </w:rPr>
+    </w:lvl>
+    <w:lvl w:ilvl="4">
+      <w:start w:val="1"/>
+      <w:numFmt w:val="bullet"/>
+      <w:lvlText w:val="○"/>
+      <w:lvlJc w:val="left"/>
+      <w:pPr>
+        <w:ind w:left="3600" w:hanging="360"/>
+      </w:pPr>
+      <w:rPr>
+        <w:u w:val="none"/>
+      </w:rPr>
+    </w:lvl>
+    <w:lvl w:ilvl="5">
+      <w:start w:val="1"/>
+      <w:numFmt w:val="bullet"/>
+      <w:lvlText w:val="■"/>
+      <w:lvlJc w:val="left"/>
+      <w:pPr>
+        <w:ind w:left="4320" w:hanging="360"/>
+      </w:pPr>
+      <w:rPr>
+        <w:u w:val="none"/>
+      </w:rPr>
+    </w:lvl>
+    <w:lvl w:ilvl="6">
+      <w:start w:val="1"/>
+      <w:numFmt w:val="bullet"/>
+      <w:lvlText w:val="●"/>
+      <w:lvlJc w:val="left"/>
+      <w:pPr>
+        <w:ind w:left="5040" w:hanging="360"/>
+      </w:pPr>
+      <w:rPr>
+        <w:u w:val="none"/>
+      </w:rPr>
+    </w:lvl>
+    <w:lvl w:ilvl="7">
+      <w:start w:val="1"/>
+      <w:numFmt w:val="bullet"/>
+      <w:lvlText w:val="○"/>
+      <w:lvlJc w:val="left"/>
+      <w:pPr>
+        <w:ind w:left="5760" w:hanging="360"/>
+      </w:pPr>
+      <w:rPr>
+        <w:u w:val="none"/>
+      </w:rPr>
+    </w:lvl>
+    <w:lvl w:ilvl="8">
+      <w:start w:val="1"/>
+      <w:numFmt w:val="bullet"/>
+      <w:lvlText w:val="■"/>
+      <w:lvlJc w:val="left"/>
+      <w:pPr>
+        <w:ind w:left="6480" w:hanging="360"/>
+      </w:pPr>
+      <w:rPr>
+        <w:u w:val="none"/>
+      </w:rPr>
+    </w:lvl>
+  </w:abstractNum>
+  <w:abstractNum w:abstractNumId="7">
+    <w:lvl w:ilvl="0">
+      <w:start w:val="1"/>
+      <w:numFmt w:val="bullet"/>
+      <w:lvlText w:val="●"/>
+      <w:lvlJc w:val="left"/>
+      <w:pPr>
+        <w:ind w:left="720" w:hanging="360"/>
+      </w:pPr>
+      <w:rPr>
+        <w:u w:val="none"/>
+      </w:rPr>
+    </w:lvl>
+    <w:lvl w:ilvl="1">
+      <w:start w:val="1"/>
+      <w:numFmt w:val="bullet"/>
+      <w:lvlText w:val="○"/>
+      <w:lvlJc w:val="left"/>
+      <w:pPr>
+        <w:ind w:left="1440" w:hanging="360"/>
+      </w:pPr>
+      <w:rPr>
+        <w:u w:val="none"/>
+      </w:rPr>
+    </w:lvl>
+    <w:lvl w:ilvl="2">
+      <w:start w:val="1"/>
+      <w:numFmt w:val="bullet"/>
+      <w:lvlText w:val="■"/>
+      <w:lvlJc w:val="left"/>
+      <w:pPr>
+        <w:ind w:left="2160" w:hanging="360"/>
+      </w:pPr>
+      <w:rPr>
+        <w:u w:val="none"/>
+      </w:rPr>
+    </w:lvl>
+    <w:lvl w:ilvl="3">
+      <w:start w:val="1"/>
+      <w:numFmt w:val="bullet"/>
+      <w:lvlText w:val="●"/>
+      <w:lvlJc w:val="left"/>
+      <w:pPr>
+        <w:ind w:left="2880" w:hanging="360"/>
+      </w:pPr>
+      <w:rPr>
+        <w:u w:val="none"/>
+      </w:rPr>
+    </w:lvl>
+    <w:lvl w:ilvl="4">
+      <w:start w:val="1"/>
+      <w:numFmt w:val="bullet"/>
+      <w:lvlText w:val="○"/>
+      <w:lvlJc w:val="left"/>
+      <w:pPr>
+        <w:ind w:left="3600" w:hanging="360"/>
+      </w:pPr>
+      <w:rPr>
+        <w:u w:val="none"/>
+      </w:rPr>
+    </w:lvl>
+    <w:lvl w:ilvl="5">
+      <w:start w:val="1"/>
+      <w:numFmt w:val="bullet"/>
+      <w:lvlText w:val="■"/>
+      <w:lvlJc w:val="left"/>
+      <w:pPr>
+        <w:ind w:left="4320" w:hanging="360"/>
+      </w:pPr>
+      <w:rPr>
+        <w:u w:val="none"/>
+      </w:rPr>
+    </w:lvl>
+    <w:lvl w:ilvl="6">
+      <w:start w:val="1"/>
+      <w:numFmt w:val="bullet"/>
+      <w:lvlText w:val="●"/>
+      <w:lvlJc w:val="left"/>
+      <w:pPr>
+        <w:ind w:left="5040" w:hanging="360"/>
+      </w:pPr>
+      <w:rPr>
+        <w:u w:val="none"/>
+      </w:rPr>
+    </w:lvl>
+    <w:lvl w:ilvl="7">
+      <w:start w:val="1"/>
+      <w:numFmt w:val="bullet"/>
+      <w:lvlText w:val="○"/>
+      <w:lvlJc w:val="left"/>
+      <w:pPr>
+        <w:ind w:left="5760" w:hanging="360"/>
+      </w:pPr>
+      <w:rPr>
+        <w:u w:val="none"/>
+      </w:rPr>
+    </w:lvl>
+    <w:lvl w:ilvl="8">
+      <w:start w:val="1"/>
+      <w:numFmt w:val="bullet"/>
+      <w:lvlText w:val="■"/>
+      <w:lvlJc w:val="left"/>
+      <w:pPr>
+        <w:ind w:left="6480" w:hanging="360"/>
+      </w:pPr>
+      <w:rPr>
+        <w:u w:val="none"/>
+      </w:rPr>
+    </w:lvl>
+  </w:abstractNum>
+  <w:abstractNum w:abstractNumId="8">
+    <w:lvl w:ilvl="0">
+      <w:start w:val="1"/>
+      <w:numFmt w:val="bullet"/>
+      <w:lvlText w:val="●"/>
+      <w:lvlJc w:val="left"/>
+      <w:pPr>
+        <w:ind w:left="720" w:hanging="360"/>
+      </w:pPr>
+      <w:rPr>
+        <w:u w:val="none"/>
+      </w:rPr>
+    </w:lvl>
+    <w:lvl w:ilvl="1">
+      <w:start w:val="1"/>
+      <w:numFmt w:val="bullet"/>
+      <w:lvlText w:val="○"/>
+      <w:lvlJc w:val="left"/>
+      <w:pPr>
+        <w:ind w:left="1440" w:hanging="360"/>
+      </w:pPr>
+      <w:rPr>
+        <w:u w:val="none"/>
+      </w:rPr>
+    </w:lvl>
+    <w:lvl w:ilvl="2">
+      <w:start w:val="1"/>
+      <w:numFmt w:val="bullet"/>
+      <w:lvlText w:val="■"/>
+      <w:lvlJc w:val="left"/>
+      <w:pPr>
+        <w:ind w:left="2160" w:hanging="360"/>
+      </w:pPr>
+      <w:rPr>
+        <w:u w:val="none"/>
+      </w:rPr>
+    </w:lvl>
+    <w:lvl w:ilvl="3">
+      <w:start w:val="1"/>
+      <w:numFmt w:val="bullet"/>
+      <w:lvlText w:val="●"/>
+      <w:lvlJc w:val="left"/>
+      <w:pPr>
+        <w:ind w:left="2880" w:hanging="360"/>
+      </w:pPr>
+      <w:rPr>
+        <w:u w:val="none"/>
+      </w:rPr>
+    </w:lvl>
+    <w:lvl w:ilvl="4">
+      <w:start w:val="1"/>
+      <w:numFmt w:val="bullet"/>
+      <w:lvlText w:val="○"/>
+      <w:lvlJc w:val="left"/>
+      <w:pPr>
+        <w:ind w:left="3600" w:hanging="360"/>
+      </w:pPr>
+      <w:rPr>
+        <w:u w:val="none"/>
+      </w:rPr>
+    </w:lvl>
+    <w:lvl w:ilvl="5">
+      <w:start w:val="1"/>
+      <w:numFmt w:val="bullet"/>
+      <w:lvlText w:val="■"/>
+      <w:lvlJc w:val="left"/>
+      <w:pPr>
+        <w:ind w:left="4320" w:hanging="360"/>
+      </w:pPr>
+      <w:rPr>
+        <w:u w:val="none"/>
+      </w:rPr>
+    </w:lvl>
+    <w:lvl w:ilvl="6">
+      <w:start w:val="1"/>
+      <w:numFmt w:val="bullet"/>
+      <w:lvlText w:val="●"/>
+      <w:lvlJc w:val="left"/>
+      <w:pPr>
+        <w:ind w:left="5040" w:hanging="360"/>
+      </w:pPr>
+      <w:rPr>
+        <w:u w:val="none"/>
+      </w:rPr>
+    </w:lvl>
+    <w:lvl w:ilvl="7">
+      <w:start w:val="1"/>
+      <w:numFmt w:val="bullet"/>
+      <w:lvlText w:val="○"/>
+      <w:lvlJc w:val="left"/>
+      <w:pPr>
+        <w:ind w:left="5760" w:hanging="360"/>
+      </w:pPr>
+      <w:rPr>
+        <w:u w:val="none"/>
+      </w:rPr>
+    </w:lvl>
+    <w:lvl w:ilvl="8">
+      <w:start w:val="1"/>
+      <w:numFmt w:val="bullet"/>
+      <w:lvlText w:val="■"/>
+      <w:lvlJc w:val="left"/>
+      <w:pPr>
+        <w:ind w:left="6480" w:hanging="360"/>
+      </w:pPr>
+      <w:rPr>
+        <w:u w:val="none"/>
+      </w:rPr>
+    </w:lvl>
+  </w:abstractNum>
+  <w:abstractNum w:abstractNumId="9">
+    <w:lvl w:ilvl="0">
+      <w:start w:val="1"/>
+      <w:numFmt w:val="bullet"/>
+      <w:lvlText w:val="●"/>
+      <w:lvlJc w:val="left"/>
+      <w:pPr>
+        <w:ind w:left="720" w:hanging="360"/>
+      </w:pPr>
+      <w:rPr>
+        <w:u w:val="none"/>
+      </w:rPr>
+    </w:lvl>
+    <w:lvl w:ilvl="1">
+      <w:start w:val="1"/>
+      <w:numFmt w:val="bullet"/>
+      <w:lvlText w:val="○"/>
+      <w:lvlJc w:val="left"/>
+      <w:pPr>
+        <w:ind w:left="1440" w:hanging="360"/>
+      </w:pPr>
+      <w:rPr>
+        <w:u w:val="none"/>
+      </w:rPr>
+    </w:lvl>
+    <w:lvl w:ilvl="2">
+      <w:start w:val="1"/>
+      <w:numFmt w:val="bullet"/>
+      <w:lvlText w:val="■"/>
+      <w:lvlJc w:val="left"/>
+      <w:pPr>
+        <w:ind w:left="2160" w:hanging="360"/>
+      </w:pPr>
+      <w:rPr>
+        <w:u w:val="none"/>
+      </w:rPr>
+    </w:lvl>
+    <w:lvl w:ilvl="3">
+      <w:start w:val="1"/>
+      <w:numFmt w:val="bullet"/>
+      <w:lvlText w:val="●"/>
+      <w:lvlJc w:val="left"/>
+      <w:pPr>
+        <w:ind w:left="2880" w:hanging="360"/>
+      </w:pPr>
+      <w:rPr>
+        <w:u w:val="none"/>
+      </w:rPr>
+    </w:lvl>
+    <w:lvl w:ilvl="4">
+      <w:start w:val="1"/>
+      <w:numFmt w:val="bullet"/>
+      <w:lvlText w:val="○"/>
+      <w:lvlJc w:val="left"/>
+      <w:pPr>
+        <w:ind w:left="3600" w:hanging="360"/>
+      </w:pPr>
+      <w:rPr>
+        <w:u w:val="none"/>
+      </w:rPr>
+    </w:lvl>
+    <w:lvl w:ilvl="5">
+      <w:start w:val="1"/>
+      <w:numFmt w:val="bullet"/>
+      <w:lvlText w:val="■"/>
+      <w:lvlJc w:val="left"/>
+      <w:pPr>
+        <w:ind w:left="4320" w:hanging="360"/>
+      </w:pPr>
+      <w:rPr>
+        <w:u w:val="none"/>
+      </w:rPr>
+    </w:lvl>
+    <w:lvl w:ilvl="6">
+      <w:start w:val="1"/>
+      <w:numFmt w:val="bullet"/>
+      <w:lvlText w:val="●"/>
+      <w:lvlJc w:val="left"/>
+      <w:pPr>
+        <w:ind w:left="5040" w:hanging="360"/>
+      </w:pPr>
+      <w:rPr>
+        <w:u w:val="none"/>
+      </w:rPr>
+    </w:lvl>
+    <w:lvl w:ilvl="7">
+      <w:start w:val="1"/>
+      <w:numFmt w:val="bullet"/>
+      <w:lvlText w:val="○"/>
+      <w:lvlJc w:val="left"/>
+      <w:pPr>
+        <w:ind w:left="5760" w:hanging="360"/>
+      </w:pPr>
+      <w:rPr>
+        <w:u w:val="none"/>
+      </w:rPr>
+    </w:lvl>
+    <w:lvl w:ilvl="8">
+      <w:start w:val="1"/>
+      <w:numFmt w:val="bullet"/>
+      <w:lvlText w:val="■"/>
+      <w:lvlJc w:val="left"/>
+      <w:pPr>
+        <w:ind w:left="6480" w:hanging="360"/>
+      </w:pPr>
+      <w:rPr>
+        <w:u w:val="none"/>
+      </w:rPr>
+    </w:lvl>
+  </w:abstractNum>
+  <w:abstractNum w:abstractNumId="10">
+    <w:lvl w:ilvl="0">
+      <w:start w:val="1"/>
+      <w:numFmt w:val="bullet"/>
+      <w:lvlText w:val="●"/>
+      <w:lvlJc w:val="left"/>
+      <w:pPr>
+        <w:ind w:left="720" w:hanging="360"/>
+      </w:pPr>
+      <w:rPr>
+        <w:u w:val="none"/>
+      </w:rPr>
+    </w:lvl>
+    <w:lvl w:ilvl="1">
+      <w:start w:val="1"/>
+      <w:numFmt w:val="bullet"/>
+      <w:lvlText w:val="○"/>
+      <w:lvlJc w:val="left"/>
+      <w:pPr>
+        <w:ind w:left="1440" w:hanging="360"/>
+      </w:pPr>
+      <w:rPr>
+        <w:u w:val="none"/>
+      </w:rPr>
+    </w:lvl>
+    <w:lvl w:ilvl="2">
+      <w:start w:val="1"/>
+      <w:numFmt w:val="bullet"/>
+      <w:lvlText w:val="■"/>
+      <w:lvlJc w:val="left"/>
+      <w:pPr>
+        <w:ind w:left="2160" w:hanging="360"/>
+      </w:pPr>
+      <w:rPr>
+        <w:u w:val="none"/>
+      </w:rPr>
+    </w:lvl>
+    <w:lvl w:ilvl="3">
+      <w:start w:val="1"/>
+      <w:numFmt w:val="bullet"/>
+      <w:lvlText w:val="●"/>
+      <w:lvlJc w:val="left"/>
+      <w:pPr>
+        <w:ind w:left="2880" w:hanging="360"/>
+      </w:pPr>
+      <w:rPr>
+        <w:u w:val="none"/>
+      </w:rPr>
+    </w:lvl>
+    <w:lvl w:ilvl="4">
+      <w:start w:val="1"/>
+      <w:numFmt w:val="bullet"/>
+      <w:lvlText w:val="○"/>
+      <w:lvlJc w:val="left"/>
+      <w:pPr>
+        <w:ind w:left="3600" w:hanging="360"/>
+      </w:pPr>
+      <w:rPr>
+        <w:u w:val="none"/>
+      </w:rPr>
+    </w:lvl>
+    <w:lvl w:ilvl="5">
+      <w:start w:val="1"/>
+      <w:numFmt w:val="bullet"/>
+      <w:lvlText w:val="■"/>
+      <w:lvlJc w:val="left"/>
+      <w:pPr>
+        <w:ind w:left="4320" w:hanging="360"/>
+      </w:pPr>
+      <w:rPr>
+        <w:u w:val="none"/>
+      </w:rPr>
+    </w:lvl>
+    <w:lvl w:ilvl="6">
+      <w:start w:val="1"/>
+      <w:numFmt w:val="bullet"/>
+      <w:lvlText w:val="●"/>
+      <w:lvlJc w:val="left"/>
+      <w:pPr>
+        <w:ind w:left="5040" w:hanging="360"/>
+      </w:pPr>
+      <w:rPr>
+        <w:u w:val="none"/>
+      </w:rPr>
+    </w:lvl>
+    <w:lvl w:ilvl="7">
+      <w:start w:val="1"/>
+      <w:numFmt w:val="bullet"/>
+      <w:lvlText w:val="○"/>
+      <w:lvlJc w:val="left"/>
+      <w:pPr>
+        <w:ind w:left="5760" w:hanging="360"/>
+      </w:pPr>
+      <w:rPr>
+        <w:u w:val="none"/>
+      </w:rPr>
+    </w:lvl>
+    <w:lvl w:ilvl="8">
+      <w:start w:val="1"/>
+      <w:numFmt w:val="bullet"/>
+      <w:lvlText w:val="■"/>
+      <w:lvlJc w:val="left"/>
+      <w:pPr>
+        <w:ind w:left="6480" w:hanging="360"/>
+      </w:pPr>
+      <w:rPr>
+        <w:u w:val="none"/>
+      </w:rPr>
+    </w:lvl>
+  </w:abstractNum>
   <w:num w:numId="1">
     <w:abstractNumId w:val="1"/>
   </w:num>
@@ -1241,6 +4239,24 @@
   </w:num>
   <w:num w:numId="4">
     <w:abstractNumId w:val="4"/>
+  </w:num>
+  <w:num w:numId="5">
+    <w:abstractNumId w:val="5"/>
+  </w:num>
+  <w:num w:numId="6">
+    <w:abstractNumId w:val="6"/>
+  </w:num>
+  <w:num w:numId="7">
+    <w:abstractNumId w:val="7"/>
+  </w:num>
+  <w:num w:numId="8">
+    <w:abstractNumId w:val="8"/>
+  </w:num>
+  <w:num w:numId="9">
+    <w:abstractNumId w:val="9"/>
+  </w:num>
+  <w:num w:numId="10">
+    <w:abstractNumId w:val="10"/>
   </w:num>
 </w:numbering>
 </file>

</xml_diff>